<commit_message>
usprawnienia Kstat, napisane zadania dodatkowe w sprawku
</commit_message>
<xml_diff>
--- a/Projekt1/sprawozdanie.docx
+++ b/Projekt1/sprawozdanie.docx
@@ -17,6 +17,8 @@
           <w:szCs w:val="40"/>
         </w:rPr>
       </w:pPr>
+      <w:bookmarkStart w:id="0" w:name="_Hlk512354547"/>
+      <w:bookmarkEnd w:id="0"/>
       <w:r>
         <w:rPr>
           <w:rFonts w:cstheme="minorHAnsi"/>
@@ -279,9 +281,16 @@
           <w:sz w:val="40"/>
           <w:szCs w:val="40"/>
         </w:rPr>
-        <w:t xml:space="preserve">Sprawozdanie z </w:t>
-      </w:r>
-      <w:r>
+        <w:t>Sprawozdanie z projektu I, zadanie 43</w:t>
+      </w:r>
+    </w:p>
+    <w:p>
+      <w:pPr>
+        <w:autoSpaceDE w:val="0"/>
+        <w:autoSpaceDN w:val="0"/>
+        <w:adjustRightInd w:val="0"/>
+        <w:spacing w:after="0" w:line="240" w:lineRule="auto"/>
+        <w:jc w:val="center"/>
         <w:rPr>
           <w:rFonts w:cstheme="minorHAnsi"/>
           <w:b/>
@@ -289,8 +298,7 @@
           <w:sz w:val="40"/>
           <w:szCs w:val="40"/>
         </w:rPr>
-        <w:t xml:space="preserve">projektu </w:t>
-      </w:r>
+      </w:pPr>
       <w:r>
         <w:rPr>
           <w:rFonts w:cstheme="minorHAnsi"/>
@@ -299,7 +307,7 @@
           <w:sz w:val="40"/>
           <w:szCs w:val="40"/>
         </w:rPr>
-        <w:t>I</w:t>
+        <w:t>Analiza dynamicznego modelu ciągłego opisanego w przestrzeni stan</w:t>
       </w:r>
       <w:r>
         <w:rPr>
@@ -309,42 +317,6 @@
           <w:sz w:val="40"/>
           <w:szCs w:val="40"/>
         </w:rPr>
-        <w:t>, zadanie 43</w:t>
-      </w:r>
-    </w:p>
-    <w:p>
-      <w:pPr>
-        <w:autoSpaceDE w:val="0"/>
-        <w:autoSpaceDN w:val="0"/>
-        <w:adjustRightInd w:val="0"/>
-        <w:spacing w:after="0" w:line="240" w:lineRule="auto"/>
-        <w:jc w:val="center"/>
-        <w:rPr>
-          <w:rFonts w:cstheme="minorHAnsi"/>
-          <w:b/>
-          <w:bCs/>
-          <w:sz w:val="40"/>
-          <w:szCs w:val="40"/>
-        </w:rPr>
-      </w:pPr>
-      <w:r>
-        <w:rPr>
-          <w:rFonts w:cstheme="minorHAnsi"/>
-          <w:b/>
-          <w:bCs/>
-          <w:sz w:val="40"/>
-          <w:szCs w:val="40"/>
-        </w:rPr>
-        <w:t>Analiza dynamicznego modelu ciągłego opisanego w przestrzeni stan</w:t>
-      </w:r>
-      <w:r>
-        <w:rPr>
-          <w:rFonts w:cstheme="minorHAnsi"/>
-          <w:b/>
-          <w:bCs/>
-          <w:sz w:val="40"/>
-          <w:szCs w:val="40"/>
-        </w:rPr>
         <w:t>u</w:t>
       </w:r>
     </w:p>
@@ -574,23 +546,7 @@
           <w:szCs w:val="28"/>
         </w:rPr>
         <w:lastRenderedPageBreak/>
-        <w:t>Obiekt dynamiczny opisany jest ci</w:t>
-      </w:r>
-      <w:r>
-        <w:rPr>
-          <w:rFonts w:cstheme="minorHAnsi"/>
-          <w:sz w:val="28"/>
-          <w:szCs w:val="28"/>
-        </w:rPr>
-        <w:t>ą</w:t>
-      </w:r>
-      <w:r>
-        <w:rPr>
-          <w:rFonts w:cstheme="minorHAnsi"/>
-          <w:sz w:val="28"/>
-          <w:szCs w:val="28"/>
-        </w:rPr>
-        <w:t>głym modelem w przestrzeni stanu</w:t>
+        <w:t>Obiekt dynamiczny opisany jest ciągłym modelem w przestrzeni stanu</w:t>
       </w:r>
     </w:p>
     <w:p>
@@ -2663,25 +2619,7 @@
           <w:sz w:val="28"/>
           <w:szCs w:val="28"/>
         </w:rPr>
-        <w:t xml:space="preserve"> skoku jednostkowego</w:t>
-      </w:r>
-      <w:r>
-        <w:rPr>
-          <w:rFonts w:ascii="PLRoman12-Regular" w:hAnsi="PLRoman12-Regular" w:cs="PLRoman12-Regular"/>
-          <w:b/>
-          <w:sz w:val="28"/>
-          <w:szCs w:val="28"/>
-        </w:rPr>
-        <w:t xml:space="preserve"> przy zerowych warunkach </w:t>
-      </w:r>
-      <w:r>
-        <w:rPr>
-          <w:rFonts w:ascii="PLRoman12-Regular" w:hAnsi="PLRoman12-Regular" w:cs="PLRoman12-Regular"/>
-          <w:b/>
-          <w:sz w:val="28"/>
-          <w:szCs w:val="28"/>
-        </w:rPr>
-        <w:t xml:space="preserve">początkowych i zmiennym okresie próbkowania </w:t>
+        <w:t xml:space="preserve"> skoku jednostkowego przy zerowych warunkach początkowych i zmiennym okresie próbkowania </w:t>
       </w:r>
       <m:oMath>
         <m:sSub>
@@ -2731,16 +2669,7 @@
           <w:sz w:val="28"/>
           <w:szCs w:val="28"/>
         </w:rPr>
-        <w:t>.</w:t>
-      </w:r>
-      <w:r>
-        <w:rPr>
-          <w:rFonts w:ascii="PLRoman12-Regular" w:hAnsi="PLRoman12-Regular" w:cs="PLRoman12-Regular"/>
-          <w:b/>
-          <w:sz w:val="28"/>
-          <w:szCs w:val="28"/>
-        </w:rPr>
-        <w:t xml:space="preserve"> </w:t>
+        <w:t xml:space="preserve">. </w:t>
       </w:r>
     </w:p>
     <w:p>
@@ -2947,23 +2876,7 @@
           <w:sz w:val="20"/>
           <w:szCs w:val="20"/>
         </w:rPr>
-        <w:t xml:space="preserve">Rys. </w:t>
-      </w:r>
-      <w:r>
-        <w:rPr>
-          <w:rFonts w:eastAsiaTheme="minorEastAsia" w:cstheme="minorHAnsi"/>
-          <w:sz w:val="20"/>
-          <w:szCs w:val="20"/>
-        </w:rPr>
-        <w:t>4</w:t>
-      </w:r>
-      <w:r>
-        <w:rPr>
-          <w:rFonts w:eastAsiaTheme="minorEastAsia" w:cstheme="minorHAnsi"/>
-          <w:sz w:val="20"/>
-          <w:szCs w:val="20"/>
-        </w:rPr>
-        <w:t xml:space="preserve"> – Odpowiedź skokowa dla </w:t>
+        <w:t xml:space="preserve">Rys. 4 – Odpowiedź skokowa dla </w:t>
       </w:r>
       <m:oMath>
         <m:sSub>
@@ -3005,23 +2918,7 @@
           <w:sz w:val="24"/>
           <w:szCs w:val="24"/>
         </w:rPr>
-        <w:t xml:space="preserve"> = 0.</w:t>
-      </w:r>
-      <w:r>
-        <w:rPr>
-          <w:rFonts w:eastAsiaTheme="minorEastAsia" w:cstheme="minorHAnsi"/>
-          <w:sz w:val="24"/>
-          <w:szCs w:val="24"/>
-        </w:rPr>
-        <w:t>2</w:t>
-      </w:r>
-      <w:r>
-        <w:rPr>
-          <w:rFonts w:eastAsiaTheme="minorEastAsia" w:cstheme="minorHAnsi"/>
-          <w:sz w:val="24"/>
-          <w:szCs w:val="24"/>
-        </w:rPr>
-        <w:t>[s]</w:t>
+        <w:t xml:space="preserve"> = 0.2[s]</w:t>
       </w:r>
       <w:r>
         <w:rPr>
@@ -3093,23 +2990,7 @@
           <w:sz w:val="20"/>
           <w:szCs w:val="20"/>
         </w:rPr>
-        <w:t xml:space="preserve">Rys. </w:t>
-      </w:r>
-      <w:r>
-        <w:rPr>
-          <w:rFonts w:eastAsiaTheme="minorEastAsia" w:cstheme="minorHAnsi"/>
-          <w:sz w:val="20"/>
-          <w:szCs w:val="20"/>
-        </w:rPr>
-        <w:t>5</w:t>
-      </w:r>
-      <w:r>
-        <w:rPr>
-          <w:rFonts w:eastAsiaTheme="minorEastAsia" w:cstheme="minorHAnsi"/>
-          <w:sz w:val="20"/>
-          <w:szCs w:val="20"/>
-        </w:rPr>
-        <w:t xml:space="preserve"> – Odpowiedź skokowa dla </w:t>
+        <w:t xml:space="preserve">Rys. 5 – Odpowiedź skokowa dla </w:t>
       </w:r>
       <m:oMath>
         <m:sSub>
@@ -3151,23 +3032,7 @@
           <w:sz w:val="24"/>
           <w:szCs w:val="24"/>
         </w:rPr>
-        <w:t xml:space="preserve"> = 0.</w:t>
-      </w:r>
-      <w:r>
-        <w:rPr>
-          <w:rFonts w:eastAsiaTheme="minorEastAsia" w:cstheme="minorHAnsi"/>
-          <w:sz w:val="24"/>
-          <w:szCs w:val="24"/>
-        </w:rPr>
-        <w:t>5</w:t>
-      </w:r>
-      <w:r>
-        <w:rPr>
-          <w:rFonts w:eastAsiaTheme="minorEastAsia" w:cstheme="minorHAnsi"/>
-          <w:sz w:val="24"/>
-          <w:szCs w:val="24"/>
-        </w:rPr>
-        <w:t>[s]</w:t>
+        <w:t xml:space="preserve"> = 0.5[s]</w:t>
       </w:r>
     </w:p>
     <w:p>
@@ -3254,23 +3119,7 @@
           <w:sz w:val="20"/>
           <w:szCs w:val="20"/>
         </w:rPr>
-        <w:t xml:space="preserve">Rys. </w:t>
-      </w:r>
-      <w:r>
-        <w:rPr>
-          <w:rFonts w:eastAsiaTheme="minorEastAsia" w:cstheme="minorHAnsi"/>
-          <w:sz w:val="20"/>
-          <w:szCs w:val="20"/>
-        </w:rPr>
-        <w:t>6</w:t>
-      </w:r>
-      <w:r>
-        <w:rPr>
-          <w:rFonts w:eastAsiaTheme="minorEastAsia" w:cstheme="minorHAnsi"/>
-          <w:sz w:val="20"/>
-          <w:szCs w:val="20"/>
-        </w:rPr>
-        <w:t xml:space="preserve"> – Odpowiedź skokowa dla </w:t>
+        <w:t xml:space="preserve">Rys. 6 – Odpowiedź skokowa dla </w:t>
       </w:r>
       <m:oMath>
         <m:sSub>
@@ -3312,23 +3161,7 @@
           <w:sz w:val="24"/>
           <w:szCs w:val="24"/>
         </w:rPr>
-        <w:t xml:space="preserve"> = </w:t>
-      </w:r>
-      <w:r>
-        <w:rPr>
-          <w:rFonts w:eastAsiaTheme="minorEastAsia" w:cstheme="minorHAnsi"/>
-          <w:sz w:val="24"/>
-          <w:szCs w:val="24"/>
-        </w:rPr>
-        <w:t>1.0</w:t>
-      </w:r>
-      <w:r>
-        <w:rPr>
-          <w:rFonts w:eastAsiaTheme="minorEastAsia" w:cstheme="minorHAnsi"/>
-          <w:sz w:val="24"/>
-          <w:szCs w:val="24"/>
-        </w:rPr>
-        <w:t>[s]</w:t>
+        <w:t xml:space="preserve"> = 1.0[s]</w:t>
       </w:r>
     </w:p>
     <w:p>
@@ -3414,23 +3247,7 @@
           <w:sz w:val="20"/>
           <w:szCs w:val="20"/>
         </w:rPr>
-        <w:t xml:space="preserve">Rys. </w:t>
-      </w:r>
-      <w:r>
-        <w:rPr>
-          <w:rFonts w:eastAsiaTheme="minorEastAsia" w:cstheme="minorHAnsi"/>
-          <w:sz w:val="20"/>
-          <w:szCs w:val="20"/>
-        </w:rPr>
-        <w:t>7</w:t>
-      </w:r>
-      <w:r>
-        <w:rPr>
-          <w:rFonts w:eastAsiaTheme="minorEastAsia" w:cstheme="minorHAnsi"/>
-          <w:sz w:val="20"/>
-          <w:szCs w:val="20"/>
-        </w:rPr>
-        <w:t xml:space="preserve">– Odpowiedź skokowa dla </w:t>
+        <w:t xml:space="preserve">Rys. 7– Odpowiedź skokowa dla </w:t>
       </w:r>
       <m:oMath>
         <m:sSub>
@@ -3472,23 +3289,7 @@
           <w:sz w:val="24"/>
           <w:szCs w:val="24"/>
         </w:rPr>
-        <w:t xml:space="preserve"> = </w:t>
-      </w:r>
-      <w:r>
-        <w:rPr>
-          <w:rFonts w:eastAsiaTheme="minorEastAsia" w:cstheme="minorHAnsi"/>
-          <w:sz w:val="24"/>
-          <w:szCs w:val="24"/>
-        </w:rPr>
-        <w:t>2.0</w:t>
-      </w:r>
-      <w:r>
-        <w:rPr>
-          <w:rFonts w:eastAsiaTheme="minorEastAsia" w:cstheme="minorHAnsi"/>
-          <w:sz w:val="24"/>
-          <w:szCs w:val="24"/>
-        </w:rPr>
-        <w:t>[s]</w:t>
+        <w:t xml:space="preserve"> = 2.0[s]</w:t>
       </w:r>
     </w:p>
     <w:p>
@@ -3575,23 +3376,7 @@
           <w:sz w:val="20"/>
           <w:szCs w:val="20"/>
         </w:rPr>
-        <w:t xml:space="preserve">Rys. </w:t>
-      </w:r>
-      <w:r>
-        <w:rPr>
-          <w:rFonts w:eastAsiaTheme="minorEastAsia" w:cstheme="minorHAnsi"/>
-          <w:sz w:val="20"/>
-          <w:szCs w:val="20"/>
-        </w:rPr>
-        <w:t>8</w:t>
-      </w:r>
-      <w:r>
-        <w:rPr>
-          <w:rFonts w:eastAsiaTheme="minorEastAsia" w:cstheme="minorHAnsi"/>
-          <w:sz w:val="20"/>
-          <w:szCs w:val="20"/>
-        </w:rPr>
-        <w:t xml:space="preserve"> – Odpowiedź skokowa dla </w:t>
+        <w:t xml:space="preserve">Rys. 8 – Odpowiedź skokowa dla </w:t>
       </w:r>
       <m:oMath>
         <m:sSub>
@@ -3633,23 +3418,7 @@
           <w:sz w:val="24"/>
           <w:szCs w:val="24"/>
         </w:rPr>
-        <w:t xml:space="preserve"> </w:t>
-      </w:r>
-      <w:r>
-        <w:rPr>
-          <w:rFonts w:eastAsiaTheme="minorEastAsia" w:cstheme="minorHAnsi"/>
-          <w:sz w:val="24"/>
-          <w:szCs w:val="24"/>
-        </w:rPr>
-        <w:t>= 5.0</w:t>
-      </w:r>
-      <w:r>
-        <w:rPr>
-          <w:rFonts w:eastAsiaTheme="minorEastAsia" w:cstheme="minorHAnsi"/>
-          <w:sz w:val="24"/>
-          <w:szCs w:val="24"/>
-        </w:rPr>
-        <w:t>[s]</w:t>
+        <w:t xml:space="preserve"> = 5.0[s]</w:t>
       </w:r>
     </w:p>
     <w:p>
@@ -4048,7 +3817,18 @@
           <w:szCs w:val="28"/>
         </w:rPr>
         <w:lastRenderedPageBreak/>
-        <w:t>Analityczne wyznaczenie charakterystyki statycznej zlinearyzowanej w dowolnym punkcie</w:t>
+        <w:t>Analityczne wyznaczenie charakterystyki statycznej zlinearyzowanej w dowolnym punkc</w:t>
+      </w:r>
+      <w:bookmarkStart w:id="1" w:name="_GoBack"/>
+      <w:bookmarkEnd w:id="1"/>
+      <w:r>
+        <w:rPr>
+          <w:rFonts w:eastAsiaTheme="minorEastAsia" w:cstheme="minorHAnsi"/>
+          <w:b/>
+          <w:sz w:val="28"/>
+          <w:szCs w:val="28"/>
+        </w:rPr>
+        <w:t>ie</w:t>
       </w:r>
       <w:r>
         <w:rPr>
@@ -4067,7 +3847,7 @@
           <w:rPr>
             <w:rFonts w:ascii="Cambria Math" w:hAnsi="Cambria Math" w:cstheme="minorHAnsi"/>
             <w:color w:val="000000"/>
-            <w:sz w:val="24"/>
+            <w:sz w:val="28"/>
             <w:szCs w:val="24"/>
             <w:shd w:val="clear" w:color="auto" w:fill="CCCCCC"/>
           </w:rPr>
@@ -4290,111 +4070,7 @@
           <w:sz w:val="20"/>
           <w:szCs w:val="20"/>
         </w:rPr>
-        <w:t>Rys . 11 – </w:t>
-      </w:r>
-      <w:r>
-        <w:rPr>
-          <w:rFonts w:eastAsiaTheme="minorEastAsia" w:cstheme="minorHAnsi"/>
-          <w:sz w:val="20"/>
-          <w:szCs w:val="20"/>
-        </w:rPr>
-        <w:t>Wspólne</w:t>
-      </w:r>
-      <w:r>
-        <w:rPr>
-          <w:rFonts w:eastAsiaTheme="minorEastAsia" w:cstheme="minorHAnsi"/>
-          <w:sz w:val="20"/>
-          <w:szCs w:val="20"/>
-        </w:rPr>
-        <w:t> </w:t>
-      </w:r>
-      <w:r>
-        <w:rPr>
-          <w:rFonts w:eastAsiaTheme="minorEastAsia" w:cstheme="minorHAnsi"/>
-          <w:sz w:val="20"/>
-          <w:szCs w:val="20"/>
-        </w:rPr>
-        <w:t>charakterystyki</w:t>
-      </w:r>
-      <w:r>
-        <w:rPr>
-          <w:rFonts w:eastAsiaTheme="minorEastAsia" w:cstheme="minorHAnsi"/>
-          <w:sz w:val="20"/>
-          <w:szCs w:val="20"/>
-        </w:rPr>
-        <w:t> </w:t>
-      </w:r>
-      <w:r>
-        <w:rPr>
-          <w:rFonts w:eastAsiaTheme="minorEastAsia" w:cstheme="minorHAnsi"/>
-          <w:sz w:val="20"/>
-          <w:szCs w:val="20"/>
-        </w:rPr>
-        <w:t>statyczne</w:t>
-      </w:r>
-      <w:r>
-        <w:rPr>
-          <w:rFonts w:eastAsiaTheme="minorEastAsia" w:cstheme="minorHAnsi"/>
-          <w:sz w:val="20"/>
-          <w:szCs w:val="20"/>
-        </w:rPr>
-        <w:t> </w:t>
-      </w:r>
-      <w:r>
-        <w:rPr>
-          <w:rFonts w:eastAsiaTheme="minorEastAsia" w:cstheme="minorHAnsi"/>
-          <w:sz w:val="20"/>
-          <w:szCs w:val="20"/>
-        </w:rPr>
-        <w:t>U</w:t>
-      </w:r>
-      <w:r>
-        <w:rPr>
-          <w:rFonts w:eastAsiaTheme="minorEastAsia" w:cstheme="minorHAnsi"/>
-          <w:sz w:val="20"/>
-          <w:szCs w:val="20"/>
-        </w:rPr>
-        <w:t> </w:t>
-      </w:r>
-      <w:r>
-        <w:rPr>
-          <w:rFonts w:eastAsiaTheme="minorEastAsia" w:cstheme="minorHAnsi"/>
-          <w:sz w:val="20"/>
-          <w:szCs w:val="20"/>
-        </w:rPr>
-        <w:t>=</w:t>
-      </w:r>
-      <w:r>
-        <w:rPr>
-          <w:rFonts w:eastAsiaTheme="minorEastAsia" w:cstheme="minorHAnsi"/>
-          <w:sz w:val="20"/>
-          <w:szCs w:val="20"/>
-        </w:rPr>
-        <w:t> </w:t>
-      </w:r>
-      <w:r>
-        <w:rPr>
-          <w:rFonts w:eastAsiaTheme="minorEastAsia" w:cstheme="minorHAnsi"/>
-          <w:sz w:val="20"/>
-          <w:szCs w:val="20"/>
-        </w:rPr>
-        <w:t>-</w:t>
-      </w:r>
-      <w:r>
-        <w:rPr>
-          <w:rFonts w:eastAsiaTheme="minorEastAsia" w:cstheme="minorHAnsi"/>
-          <w:sz w:val="20"/>
-          <w:szCs w:val="20"/>
-        </w:rPr>
-        <w:t> </w:t>
-      </w:r>
-      <w:r>
-        <w:rPr>
-          <w:rFonts w:eastAsiaTheme="minorEastAsia" w:cstheme="minorHAnsi"/>
-          <w:sz w:val="20"/>
-          <w:szCs w:val="20"/>
-        </w:rPr>
-        <w:t>0.</w:t>
+        <w:t>Rys . 11 – Wspólne charakterystyki statyczne U = - 0.</w:t>
       </w:r>
       <w:r>
         <w:rPr>
@@ -4488,31 +4164,7 @@
           <w:sz w:val="20"/>
           <w:szCs w:val="20"/>
         </w:rPr>
-        <w:t>Rys . 1</w:t>
-      </w:r>
-      <w:r>
-        <w:rPr>
-          <w:rFonts w:eastAsiaTheme="minorEastAsia" w:cstheme="minorHAnsi"/>
-          <w:sz w:val="20"/>
-          <w:szCs w:val="20"/>
-        </w:rPr>
-        <w:t>2</w:t>
-      </w:r>
-      <w:r>
-        <w:rPr>
-          <w:rFonts w:eastAsiaTheme="minorEastAsia" w:cstheme="minorHAnsi"/>
-          <w:sz w:val="20"/>
-          <w:szCs w:val="20"/>
-        </w:rPr>
-        <w:t> – Wspólne charakterystyki statyczne U = - 0.</w:t>
-      </w:r>
-      <w:r>
-        <w:rPr>
-          <w:rFonts w:eastAsiaTheme="minorEastAsia" w:cstheme="minorHAnsi"/>
-          <w:sz w:val="20"/>
-          <w:szCs w:val="20"/>
-        </w:rPr>
-        <w:t>5</w:t>
+        <w:t>Rys . 12 – Wspólne charakterystyki statyczne U = - 0.5</w:t>
       </w:r>
     </w:p>
     <w:p>
@@ -4591,116 +4243,7 @@
           <w:sz w:val="20"/>
           <w:szCs w:val="20"/>
         </w:rPr>
-        <w:t>Rys . 1</w:t>
-      </w:r>
-      <w:r>
-        <w:rPr>
-          <w:rFonts w:eastAsiaTheme="minorEastAsia" w:cstheme="minorHAnsi"/>
-          <w:sz w:val="20"/>
-          <w:szCs w:val="20"/>
-        </w:rPr>
-        <w:t>3</w:t>
-      </w:r>
-      <w:r>
-        <w:rPr>
-          <w:rFonts w:eastAsiaTheme="minorEastAsia" w:cstheme="minorHAnsi"/>
-          <w:sz w:val="20"/>
-          <w:szCs w:val="20"/>
-        </w:rPr>
-        <w:t> – Wspólne charakterystyki statyczne U = - 0.</w:t>
-      </w:r>
-      <w:r>
-        <w:rPr>
-          <w:rFonts w:eastAsiaTheme="minorEastAsia" w:cstheme="minorHAnsi"/>
-          <w:sz w:val="20"/>
-          <w:szCs w:val="20"/>
-        </w:rPr>
-        <w:t>2</w:t>
-      </w:r>
-    </w:p>
-    <w:p>
-      <w:pPr>
-        <w:autoSpaceDE w:val="0"/>
-        <w:autoSpaceDN w:val="0"/>
-        <w:adjustRightInd w:val="0"/>
-        <w:spacing w:line="240" w:lineRule="auto"/>
-        <w:jc w:val="right"/>
-        <w:rPr>
-          <w:rFonts w:eastAsiaTheme="minorEastAsia" w:cstheme="minorHAnsi"/>
-          <w:sz w:val="24"/>
-          <w:szCs w:val="24"/>
-        </w:rPr>
-      </w:pPr>
-      <w:r>
-        <w:rPr>
-          <w:rFonts w:eastAsiaTheme="minorEastAsia" w:cstheme="minorHAnsi"/>
-          <w:sz w:val="20"/>
-          <w:szCs w:val="20"/>
-        </w:rPr>
-        <w:t xml:space="preserve"> </w:t>
-      </w:r>
-      <w:r>
-        <w:rPr>
-          <w:rFonts w:eastAsiaTheme="minorEastAsia" w:cstheme="minorHAnsi"/>
-          <w:sz w:val="24"/>
-          <w:szCs w:val="24"/>
-        </w:rPr>
-        <w:t>Opis wykresów</w:t>
-      </w:r>
-    </w:p>
-    <w:p>
-      <w:pPr>
-        <w:rPr>
-          <w:rFonts w:eastAsiaTheme="minorEastAsia" w:cstheme="minorHAnsi"/>
-          <w:sz w:val="24"/>
-          <w:szCs w:val="24"/>
-        </w:rPr>
-      </w:pPr>
-      <w:r>
-        <w:rPr>
-          <w:rFonts w:eastAsiaTheme="minorEastAsia" w:cstheme="minorHAnsi"/>
-          <w:sz w:val="24"/>
-          <w:szCs w:val="24"/>
-        </w:rPr>
-        <w:br w:type="page"/>
-      </w:r>
-    </w:p>
-    <w:p>
-      <w:pPr>
-        <w:pStyle w:val="Akapitzlist"/>
-        <w:numPr>
-          <w:ilvl w:val="0"/>
-          <w:numId w:val="10"/>
-        </w:numPr>
-        <w:autoSpaceDE w:val="0"/>
-        <w:autoSpaceDN w:val="0"/>
-        <w:adjustRightInd w:val="0"/>
-        <w:spacing w:after="0" w:line="240" w:lineRule="auto"/>
-        <w:rPr>
-          <w:rFonts w:eastAsiaTheme="minorEastAsia" w:cstheme="minorHAnsi"/>
-          <w:b/>
-          <w:sz w:val="28"/>
-          <w:szCs w:val="28"/>
-        </w:rPr>
-      </w:pPr>
-      <w:r>
-        <w:rPr>
-          <w:rFonts w:eastAsiaTheme="minorEastAsia" w:cstheme="minorHAnsi"/>
-          <w:b/>
-          <w:sz w:val="28"/>
-          <w:szCs w:val="28"/>
-        </w:rPr>
-        <w:lastRenderedPageBreak/>
-        <w:t xml:space="preserve">Dynamiczny dyskretny model zlinearyzowany w dowolnym punkcie </w:t>
-      </w:r>
-      <w:r>
-        <w:rPr>
-          <w:rFonts w:eastAsiaTheme="minorEastAsia" w:cstheme="minorHAnsi"/>
-          <w:b/>
-          <w:sz w:val="28"/>
-          <w:szCs w:val="28"/>
-        </w:rPr>
-        <w:t xml:space="preserve">linearyzacji </w:t>
+        <w:t>Rys . 13 – Wspólne charakterystyki statyczne </w:t>
       </w:r>
       <m:oMath>
         <m:r>
@@ -4710,7 +4253,115 @@
           <w:rPr>
             <w:rFonts w:ascii="Cambria Math" w:hAnsi="Cambria Math" w:cstheme="minorHAnsi"/>
             <w:color w:val="000000"/>
-            <w:sz w:val="24"/>
+            <w:sz w:val="28"/>
+            <w:szCs w:val="24"/>
+            <w:shd w:val="clear" w:color="auto" w:fill="CCCCCC"/>
+          </w:rPr>
+          <m:t>ū</m:t>
+        </m:r>
+      </m:oMath>
+      <w:r>
+        <w:rPr>
+          <w:rFonts w:eastAsiaTheme="minorEastAsia" w:cstheme="minorHAnsi"/>
+          <w:sz w:val="20"/>
+          <w:szCs w:val="20"/>
+        </w:rPr>
+        <w:t>= - 0.2</w:t>
+      </w:r>
+    </w:p>
+    <w:p>
+      <w:pPr>
+        <w:autoSpaceDE w:val="0"/>
+        <w:autoSpaceDN w:val="0"/>
+        <w:adjustRightInd w:val="0"/>
+        <w:spacing w:line="240" w:lineRule="auto"/>
+        <w:jc w:val="right"/>
+        <w:rPr>
+          <w:rFonts w:eastAsiaTheme="minorEastAsia" w:cstheme="minorHAnsi"/>
+          <w:sz w:val="24"/>
+          <w:szCs w:val="24"/>
+        </w:rPr>
+      </w:pPr>
+      <w:r>
+        <w:rPr>
+          <w:rFonts w:eastAsiaTheme="minorEastAsia" w:cstheme="minorHAnsi"/>
+          <w:sz w:val="20"/>
+          <w:szCs w:val="20"/>
+        </w:rPr>
+        <w:t xml:space="preserve"> </w:t>
+      </w:r>
+      <w:r>
+        <w:rPr>
+          <w:rFonts w:eastAsiaTheme="minorEastAsia" w:cstheme="minorHAnsi"/>
+          <w:sz w:val="24"/>
+          <w:szCs w:val="24"/>
+        </w:rPr>
+        <w:t>Opis wykresów</w:t>
+      </w:r>
+    </w:p>
+    <w:p>
+      <w:pPr>
+        <w:rPr>
+          <w:rFonts w:eastAsiaTheme="minorEastAsia" w:cstheme="minorHAnsi"/>
+          <w:sz w:val="24"/>
+          <w:szCs w:val="24"/>
+        </w:rPr>
+      </w:pPr>
+      <w:r>
+        <w:rPr>
+          <w:rFonts w:eastAsiaTheme="minorEastAsia" w:cstheme="minorHAnsi"/>
+          <w:sz w:val="24"/>
+          <w:szCs w:val="24"/>
+        </w:rPr>
+        <w:br w:type="page"/>
+      </w:r>
+    </w:p>
+    <w:p>
+      <w:pPr>
+        <w:pStyle w:val="Akapitzlist"/>
+        <w:numPr>
+          <w:ilvl w:val="0"/>
+          <w:numId w:val="10"/>
+        </w:numPr>
+        <w:autoSpaceDE w:val="0"/>
+        <w:autoSpaceDN w:val="0"/>
+        <w:adjustRightInd w:val="0"/>
+        <w:spacing w:after="0" w:line="240" w:lineRule="auto"/>
+        <w:rPr>
+          <w:rFonts w:eastAsiaTheme="minorEastAsia" w:cstheme="minorHAnsi"/>
+          <w:b/>
+          <w:sz w:val="28"/>
+          <w:szCs w:val="28"/>
+        </w:rPr>
+      </w:pPr>
+      <w:r>
+        <w:rPr>
+          <w:rFonts w:eastAsiaTheme="minorEastAsia" w:cstheme="minorHAnsi"/>
+          <w:b/>
+          <w:sz w:val="28"/>
+          <w:szCs w:val="28"/>
+        </w:rPr>
+        <w:lastRenderedPageBreak/>
+        <w:t xml:space="preserve">Dynamiczny dyskretny model zlinearyzowany w dowolnym punkcie </w:t>
+      </w:r>
+      <w:r>
+        <w:rPr>
+          <w:rFonts w:eastAsiaTheme="minorEastAsia" w:cstheme="minorHAnsi"/>
+          <w:b/>
+          <w:sz w:val="28"/>
+          <w:szCs w:val="28"/>
+        </w:rPr>
+        <w:t xml:space="preserve">linearyzacji </w:t>
+      </w:r>
+      <m:oMath>
+        <m:r>
+          <m:rPr>
+            <m:sty m:val="p"/>
+          </m:rPr>
+          <w:rPr>
+            <w:rFonts w:ascii="Cambria Math" w:hAnsi="Cambria Math" w:cstheme="minorHAnsi"/>
+            <w:color w:val="000000"/>
+            <w:sz w:val="28"/>
             <w:szCs w:val="24"/>
             <w:shd w:val="clear" w:color="auto" w:fill="CCCCCC"/>
           </w:rPr>
@@ -4946,15 +4597,7 @@
           <w:sz w:val="20"/>
           <w:szCs w:val="20"/>
         </w:rPr>
-        <w:t xml:space="preserve"> –</w:t>
-      </w:r>
-      <w:r>
-        <w:rPr>
-          <w:rFonts w:eastAsiaTheme="minorEastAsia" w:cstheme="minorHAnsi"/>
-          <w:sz w:val="20"/>
-          <w:szCs w:val="20"/>
-        </w:rPr>
-        <w:t>Reprezentacja graficzna modelu</w:t>
+        <w:t xml:space="preserve"> –Reprezentacja graficzna modelu</w:t>
       </w:r>
     </w:p>
     <w:p>
@@ -5099,20 +4742,7 @@
             <w:szCs w:val="24"/>
             <w:shd w:val="clear" w:color="auto" w:fill="CCCCCC"/>
           </w:rPr>
-          <m:t>ū</m:t>
-        </m:r>
-        <m:r>
-          <m:rPr>
-            <m:sty m:val="p"/>
-          </m:rPr>
-          <w:rPr>
-            <w:rFonts w:ascii="Cambria Math" w:hAnsi="Cambria Math" w:cstheme="minorHAnsi"/>
-            <w:color w:val="000000"/>
-            <w:sz w:val="24"/>
-            <w:szCs w:val="24"/>
-            <w:shd w:val="clear" w:color="auto" w:fill="CCCCCC"/>
-          </w:rPr>
-          <m:t>=[ -0.</m:t>
+          <m:t>ū=[ -0.</m:t>
         </m:r>
         <m:r>
           <m:rPr>
@@ -5176,7 +4806,39 @@
           <w:sz w:val="24"/>
           <w:szCs w:val="24"/>
         </w:rPr>
-        <w:t>Jako sygnał wejściowy modeli zastosowałem skok jednostkowy następujący około 10 sekundy symulacji o różnych wartościach początkowych i końcowych w poszczególnych próbach.</w:t>
+        <w:t xml:space="preserve">Jako sygnał wejściowy modeli zastosowałem </w:t>
+      </w:r>
+      <w:r>
+        <w:rPr>
+          <w:rFonts w:eastAsiaTheme="minorEastAsia" w:cstheme="minorHAnsi"/>
+          <w:sz w:val="24"/>
+          <w:szCs w:val="24"/>
+        </w:rPr>
+        <w:t xml:space="preserve">jednokrotny </w:t>
+      </w:r>
+      <w:r>
+        <w:rPr>
+          <w:rFonts w:eastAsiaTheme="minorEastAsia" w:cstheme="minorHAnsi"/>
+          <w:sz w:val="24"/>
+          <w:szCs w:val="24"/>
+        </w:rPr>
+        <w:t xml:space="preserve">skok </w:t>
+      </w:r>
+      <w:r>
+        <w:rPr>
+          <w:rFonts w:eastAsiaTheme="minorEastAsia" w:cstheme="minorHAnsi"/>
+          <w:sz w:val="24"/>
+          <w:szCs w:val="24"/>
+        </w:rPr>
+        <w:t>wartości</w:t>
+      </w:r>
+      <w:r>
+        <w:rPr>
+          <w:rFonts w:eastAsiaTheme="minorEastAsia" w:cstheme="minorHAnsi"/>
+          <w:sz w:val="24"/>
+          <w:szCs w:val="24"/>
+        </w:rPr>
+        <w:t xml:space="preserve"> następujący około 10 sekundy symulacji o różnych wartościach początkowych i końcowych w poszczególnych próbach.</w:t>
       </w:r>
       <w:r>
         <w:rPr>
@@ -5273,7 +4935,23 @@
           <w:sz w:val="24"/>
           <w:szCs w:val="24"/>
         </w:rPr>
-        <w:t>Rysunki zawierają dodatkowo wykres wzmocnienia statycznego transmitancji o czym opowiem w zadaniu dodatkowym drugim w dalszej części sprawozdania.</w:t>
+        <w:t xml:space="preserve">Rysunki zawierają dodatkowo wykres wzmocnienia statycznego transmitancji </w:t>
+      </w:r>
+      <w:r>
+        <w:rPr>
+          <w:rFonts w:eastAsiaTheme="minorEastAsia" w:cstheme="minorHAnsi"/>
+          <w:sz w:val="24"/>
+          <w:szCs w:val="24"/>
+        </w:rPr>
+        <w:t>co wykorzystuję</w:t>
+      </w:r>
+      <w:r>
+        <w:rPr>
+          <w:rFonts w:eastAsiaTheme="minorEastAsia" w:cstheme="minorHAnsi"/>
+          <w:sz w:val="24"/>
+          <w:szCs w:val="24"/>
+        </w:rPr>
+        <w:t xml:space="preserve"> w zadaniu dodatkowym drugim w dalszej części sprawozdania.</w:t>
       </w:r>
     </w:p>
     <w:p>
@@ -5350,31 +5028,7 @@
           <w:sz w:val="20"/>
           <w:szCs w:val="20"/>
         </w:rPr>
-        <w:t>Rys . 1</w:t>
-      </w:r>
-      <w:r>
-        <w:rPr>
-          <w:rFonts w:eastAsiaTheme="minorEastAsia" w:cstheme="minorHAnsi"/>
-          <w:sz w:val="20"/>
-          <w:szCs w:val="20"/>
-        </w:rPr>
-        <w:t>5</w:t>
-      </w:r>
-      <w:r>
-        <w:rPr>
-          <w:rFonts w:eastAsiaTheme="minorEastAsia" w:cstheme="minorHAnsi"/>
-          <w:sz w:val="20"/>
-          <w:szCs w:val="20"/>
-        </w:rPr>
-        <w:t> – </w:t>
-      </w:r>
-      <w:r>
-        <w:rPr>
-          <w:rFonts w:eastAsiaTheme="minorEastAsia" w:cstheme="minorHAnsi"/>
-          <w:sz w:val="20"/>
-          <w:szCs w:val="20"/>
-        </w:rPr>
-        <w:t>Odpowiedź skokowa modeli</w:t>
+        <w:t>Rys . 15 – Odpowiedź skokowa modeli</w:t>
       </w:r>
       <w:r>
         <w:rPr>
@@ -5486,31 +5140,7 @@
           <w:sz w:val="20"/>
           <w:szCs w:val="20"/>
         </w:rPr>
-        <w:t>Rys . 1</w:t>
-      </w:r>
-      <w:r>
-        <w:rPr>
-          <w:rFonts w:eastAsiaTheme="minorEastAsia" w:cstheme="minorHAnsi"/>
-          <w:sz w:val="20"/>
-          <w:szCs w:val="20"/>
-        </w:rPr>
-        <w:t>6</w:t>
-      </w:r>
-      <w:r>
-        <w:rPr>
-          <w:rFonts w:eastAsiaTheme="minorEastAsia" w:cstheme="minorHAnsi"/>
-          <w:sz w:val="20"/>
-          <w:szCs w:val="20"/>
-        </w:rPr>
-        <w:t xml:space="preserve"> – Odpowiedź skokowa modeli na skok numer </w:t>
-      </w:r>
-      <w:r>
-        <w:rPr>
-          <w:rFonts w:eastAsiaTheme="minorEastAsia" w:cstheme="minorHAnsi"/>
-          <w:sz w:val="20"/>
-          <w:szCs w:val="20"/>
-        </w:rPr>
-        <w:t>8</w:t>
+        <w:t>Rys . 16 – Odpowiedź skokowa modeli na skok numer 8</w:t>
       </w:r>
     </w:p>
     <w:p>
@@ -5612,15 +5242,7 @@
           <w:sz w:val="20"/>
           <w:szCs w:val="20"/>
         </w:rPr>
-        <w:t xml:space="preserve"> – Odpowiedź skokowa modeli na skok numer </w:t>
-      </w:r>
-      <w:r>
-        <w:rPr>
-          <w:rFonts w:eastAsiaTheme="minorEastAsia" w:cstheme="minorHAnsi"/>
-          <w:sz w:val="20"/>
-          <w:szCs w:val="20"/>
-        </w:rPr>
-        <w:t>15</w:t>
+        <w:t> – Odpowiedź skokowa modeli na skok numer 15</w:t>
       </w:r>
     </w:p>
     <w:p>
@@ -5707,31 +5329,7 @@
           <w:sz w:val="20"/>
           <w:szCs w:val="20"/>
         </w:rPr>
-        <w:t>Rys . 1</w:t>
-      </w:r>
-      <w:r>
-        <w:rPr>
-          <w:rFonts w:eastAsiaTheme="minorEastAsia" w:cstheme="minorHAnsi"/>
-          <w:sz w:val="20"/>
-          <w:szCs w:val="20"/>
-        </w:rPr>
-        <w:t>8</w:t>
-      </w:r>
-      <w:r>
-        <w:rPr>
-          <w:rFonts w:eastAsiaTheme="minorEastAsia" w:cstheme="minorHAnsi"/>
-          <w:sz w:val="20"/>
-          <w:szCs w:val="20"/>
-        </w:rPr>
-        <w:t xml:space="preserve"> – Odpowiedź skokowa modeli na skok numer </w:t>
-      </w:r>
-      <w:r>
-        <w:rPr>
-          <w:rFonts w:eastAsiaTheme="minorEastAsia" w:cstheme="minorHAnsi"/>
-          <w:sz w:val="20"/>
-          <w:szCs w:val="20"/>
-        </w:rPr>
-        <w:t>4</w:t>
+        <w:t>Rys . 18 – Odpowiedź skokowa modeli na skok numer 4</w:t>
       </w:r>
     </w:p>
     <w:p>
@@ -5928,31 +5526,7 @@
           <w:sz w:val="20"/>
           <w:szCs w:val="20"/>
         </w:rPr>
-        <w:t>Rys . </w:t>
-      </w:r>
-      <w:r>
-        <w:rPr>
-          <w:rFonts w:eastAsiaTheme="minorEastAsia" w:cstheme="minorHAnsi"/>
-          <w:sz w:val="20"/>
-          <w:szCs w:val="20"/>
-        </w:rPr>
-        <w:t>20</w:t>
-      </w:r>
-      <w:r>
-        <w:rPr>
-          <w:rFonts w:eastAsiaTheme="minorEastAsia" w:cstheme="minorHAnsi"/>
-          <w:sz w:val="20"/>
-          <w:szCs w:val="20"/>
-        </w:rPr>
-        <w:t> – Odpowiedź skokowa modeli na skok numer 1</w:t>
-      </w:r>
-      <w:r>
-        <w:rPr>
-          <w:rFonts w:eastAsiaTheme="minorEastAsia" w:cstheme="minorHAnsi"/>
-          <w:sz w:val="20"/>
-          <w:szCs w:val="20"/>
-        </w:rPr>
-        <w:t>8</w:t>
+        <w:t>Rys . 20 – Odpowiedź skokowa modeli na skok numer 18</w:t>
       </w:r>
     </w:p>
     <w:p>
@@ -6060,7 +5634,23 @@
           <w:sz w:val="24"/>
           <w:szCs w:val="24"/>
         </w:rPr>
-        <w:t>Transmitancję wyznaczyłem przy pomocy macierzy A, B, C, D modelu zlinearyzowanego wedle podanego wzoru:</w:t>
+        <w:t>Macierze modelu w przestrzeni stanu uzyskałem odrzucając składową stałą z równań zlinearyzowanego modelu dynamicznego</w:t>
+      </w:r>
+      <w:r>
+        <w:rPr>
+          <w:rFonts w:eastAsiaTheme="minorEastAsia" w:cstheme="minorHAnsi"/>
+          <w:sz w:val="24"/>
+          <w:szCs w:val="24"/>
+        </w:rPr>
+        <w:t xml:space="preserve"> i podstawiłem do wzoru</w:t>
+      </w:r>
+      <w:r>
+        <w:rPr>
+          <w:rFonts w:eastAsiaTheme="minorEastAsia" w:cstheme="minorHAnsi"/>
+          <w:sz w:val="24"/>
+          <w:szCs w:val="24"/>
+        </w:rPr>
+        <w:t>:</w:t>
       </w:r>
     </w:p>
     <w:p>
@@ -6168,13 +5758,63 @@
           <m:t>B+D</m:t>
         </m:r>
       </m:oMath>
-      <w:r>
-        <w:rPr>
-          <w:rFonts w:eastAsiaTheme="minorEastAsia" w:cstheme="minorHAnsi"/>
-          <w:sz w:val="24"/>
-          <w:szCs w:val="28"/>
-        </w:rPr>
-        <w:t>, gdzie poszczególne macierze są następujące:</w:t>
+    </w:p>
+    <w:p>
+      <w:pPr>
+        <w:pStyle w:val="Akapitzlist"/>
+        <w:numPr>
+          <w:ilvl w:val="2"/>
+          <w:numId w:val="10"/>
+        </w:numPr>
+        <w:autoSpaceDE w:val="0"/>
+        <w:autoSpaceDN w:val="0"/>
+        <w:adjustRightInd w:val="0"/>
+        <w:spacing w:before="240" w:line="480" w:lineRule="auto"/>
+        <w:rPr>
+          <w:rFonts w:eastAsiaTheme="minorEastAsia" w:cstheme="minorHAnsi"/>
+          <w:sz w:val="24"/>
+          <w:szCs w:val="28"/>
+        </w:rPr>
+      </w:pPr>
+      <w:r>
+        <w:rPr>
+          <w:rFonts w:eastAsiaTheme="minorEastAsia" w:cstheme="minorHAnsi"/>
+          <w:sz w:val="24"/>
+          <w:szCs w:val="28"/>
+        </w:rPr>
+        <w:t xml:space="preserve">gdzie poszczególne macierze </w:t>
+      </w:r>
+      <w:r>
+        <w:rPr>
+          <w:rFonts w:eastAsiaTheme="minorEastAsia" w:cstheme="minorHAnsi"/>
+          <w:sz w:val="24"/>
+          <w:szCs w:val="28"/>
+        </w:rPr>
+        <w:t>prezentują się</w:t>
+      </w:r>
+      <w:r>
+        <w:rPr>
+          <w:rFonts w:eastAsiaTheme="minorEastAsia" w:cstheme="minorHAnsi"/>
+          <w:sz w:val="24"/>
+          <w:szCs w:val="28"/>
+        </w:rPr>
+        <w:t xml:space="preserve"> następując</w:t>
+      </w:r>
+      <w:r>
+        <w:rPr>
+          <w:rFonts w:eastAsiaTheme="minorEastAsia" w:cstheme="minorHAnsi"/>
+          <w:sz w:val="24"/>
+          <w:szCs w:val="28"/>
+        </w:rPr>
+        <w:t>o</w:t>
+      </w:r>
+      <w:r>
+        <w:rPr>
+          <w:rFonts w:eastAsiaTheme="minorEastAsia" w:cstheme="minorHAnsi"/>
+          <w:sz w:val="24"/>
+          <w:szCs w:val="28"/>
+        </w:rPr>
+        <w:t>:</w:t>
       </w:r>
     </w:p>
     <w:p>
@@ -7694,6 +7334,14 @@
                 </m:r>
               </m:sub>
             </m:sSub>
+            <m:r>
+              <w:rPr>
+                <w:rFonts w:ascii="Cambria Math" w:eastAsiaTheme="minorEastAsia" w:hAnsi="Cambria Math" w:cstheme="minorHAnsi"/>
+                <w:sz w:val="24"/>
+                <w:szCs w:val="28"/>
+              </w:rPr>
+              <m:t>*</m:t>
+            </m:r>
             <m:sSup>
               <m:sSupPr>
                 <m:ctrlPr>
@@ -7940,6 +7588,14 @@
                 </m:sSub>
               </m:e>
             </m:d>
+            <m:r>
+              <w:rPr>
+                <w:rFonts w:ascii="Cambria Math" w:eastAsiaTheme="minorEastAsia" w:hAnsi="Cambria Math" w:cstheme="minorHAnsi"/>
+                <w:sz w:val="24"/>
+                <w:szCs w:val="28"/>
+              </w:rPr>
+              <m:t>*</m:t>
+            </m:r>
             <m:r>
               <w:rPr>
                 <w:rFonts w:ascii="Cambria Math" w:eastAsiaTheme="minorEastAsia" w:hAnsi="Cambria Math" w:cstheme="minorHAnsi"/>
@@ -8247,7 +7903,23 @@
           <w:sz w:val="24"/>
           <w:szCs w:val="28"/>
         </w:rPr>
-        <w:t>Po podstawieniu danych z zadania otrzymałem:</w:t>
+        <w:t>Po podstawieniu danych z zadania otrzymałem</w:t>
+      </w:r>
+      <w:r>
+        <w:rPr>
+          <w:rFonts w:eastAsiaTheme="minorEastAsia" w:cstheme="minorHAnsi"/>
+          <w:sz w:val="24"/>
+          <w:szCs w:val="28"/>
+        </w:rPr>
+        <w:t xml:space="preserve"> postać</w:t>
+      </w:r>
+      <w:r>
+        <w:rPr>
+          <w:rFonts w:eastAsiaTheme="minorEastAsia" w:cstheme="minorHAnsi"/>
+          <w:sz w:val="24"/>
+          <w:szCs w:val="28"/>
+        </w:rPr>
+        <w:t>:</w:t>
       </w:r>
     </w:p>
     <w:p>
@@ -8260,7 +7932,7 @@
         <w:autoSpaceDE w:val="0"/>
         <w:autoSpaceDN w:val="0"/>
         <w:adjustRightInd w:val="0"/>
-        <w:spacing w:after="0" w:line="240" w:lineRule="auto"/>
+        <w:spacing w:line="240" w:lineRule="auto"/>
         <w:rPr>
           <w:rFonts w:eastAsiaTheme="minorEastAsia" w:cstheme="minorHAnsi"/>
           <w:sz w:val="24"/>
@@ -8326,10 +7998,1862 @@
             </m:ctrlPr>
           </m:fPr>
           <m:num>
-            <w:bookmarkStart w:id="0" w:name="_GoBack"/>
-            <w:bookmarkEnd w:id="0"/>
+            <m:r>
+              <w:rPr>
+                <w:rFonts w:ascii="Cambria Math" w:eastAsiaTheme="minorEastAsia" w:hAnsi="Cambria Math" w:cstheme="minorHAnsi"/>
+                <w:sz w:val="24"/>
+                <w:szCs w:val="28"/>
+              </w:rPr>
+              <m:t>7*</m:t>
+            </m:r>
+            <m:sSup>
+              <m:sSupPr>
+                <m:ctrlPr>
+                  <w:rPr>
+                    <w:rFonts w:ascii="Cambria Math" w:eastAsiaTheme="minorEastAsia" w:hAnsi="Cambria Math" w:cstheme="minorHAnsi"/>
+                    <w:i/>
+                    <w:sz w:val="24"/>
+                    <w:szCs w:val="28"/>
+                  </w:rPr>
+                </m:ctrlPr>
+              </m:sSupPr>
+              <m:e>
+                <m:sSub>
+                  <m:sSubPr>
+                    <m:ctrlPr>
+                      <w:rPr>
+                        <w:rFonts w:ascii="Cambria Math" w:eastAsiaTheme="minorEastAsia" w:hAnsi="Cambria Math" w:cstheme="minorHAnsi"/>
+                        <w:i/>
+                        <w:sz w:val="24"/>
+                        <w:szCs w:val="28"/>
+                      </w:rPr>
+                    </m:ctrlPr>
+                  </m:sSubPr>
+                  <m:e>
+                    <m:r>
+                      <w:rPr>
+                        <w:rFonts w:ascii="Cambria Math" w:eastAsiaTheme="minorEastAsia" w:hAnsi="Cambria Math" w:cstheme="minorHAnsi"/>
+                        <w:sz w:val="24"/>
+                        <w:szCs w:val="28"/>
+                      </w:rPr>
+                      <m:t>T</m:t>
+                    </m:r>
+                  </m:e>
+                  <m:sub>
+                    <m:r>
+                      <w:rPr>
+                        <w:rFonts w:ascii="Cambria Math" w:eastAsiaTheme="minorEastAsia" w:hAnsi="Cambria Math" w:cstheme="minorHAnsi"/>
+                        <w:sz w:val="24"/>
+                        <w:szCs w:val="28"/>
+                      </w:rPr>
+                      <m:t>p</m:t>
+                    </m:r>
+                  </m:sub>
+                </m:sSub>
+              </m:e>
+              <m:sup>
+                <m:r>
+                  <w:rPr>
+                    <w:rFonts w:ascii="Cambria Math" w:eastAsiaTheme="minorEastAsia" w:hAnsi="Cambria Math" w:cstheme="minorHAnsi"/>
+                    <w:sz w:val="24"/>
+                    <w:szCs w:val="28"/>
+                  </w:rPr>
+                  <m:t>2</m:t>
+                </m:r>
+              </m:sup>
+            </m:sSup>
+            <m:d>
+              <m:dPr>
+                <m:ctrlPr>
+                  <w:rPr>
+                    <w:rFonts w:ascii="Cambria Math" w:eastAsiaTheme="minorEastAsia" w:hAnsi="Cambria Math" w:cstheme="minorHAnsi"/>
+                    <w:i/>
+                    <w:sz w:val="24"/>
+                    <w:szCs w:val="28"/>
+                  </w:rPr>
+                </m:ctrlPr>
+              </m:dPr>
+              <m:e>
+                <m:sSup>
+                  <m:sSupPr>
+                    <m:ctrlPr>
+                      <w:rPr>
+                        <w:rFonts w:ascii="Cambria Math" w:eastAsiaTheme="minorEastAsia" w:hAnsi="Cambria Math" w:cstheme="minorHAnsi"/>
+                        <w:i/>
+                        <w:sz w:val="24"/>
+                        <w:szCs w:val="28"/>
+                      </w:rPr>
+                    </m:ctrlPr>
+                  </m:sSupPr>
+                  <m:e>
+                    <m:r>
+                      <m:rPr>
+                        <m:sty m:val="p"/>
+                      </m:rPr>
+                      <w:rPr>
+                        <w:rFonts w:ascii="Cambria Math" w:hAnsi="Cambria Math" w:cstheme="minorHAnsi"/>
+                        <w:color w:val="000000"/>
+                        <w:sz w:val="24"/>
+                        <w:szCs w:val="24"/>
+                        <w:shd w:val="clear" w:color="auto" w:fill="CCCCCC"/>
+                      </w:rPr>
+                      <m:t>ū</m:t>
+                    </m:r>
+                  </m:e>
+                  <m:sup>
+                    <m:r>
+                      <w:rPr>
+                        <w:rFonts w:ascii="Cambria Math" w:eastAsiaTheme="minorEastAsia" w:hAnsi="Cambria Math" w:cstheme="minorHAnsi"/>
+                        <w:sz w:val="24"/>
+                        <w:szCs w:val="28"/>
+                      </w:rPr>
+                      <m:t>3</m:t>
+                    </m:r>
+                  </m:sup>
+                </m:sSup>
+                <m:r>
+                  <w:rPr>
+                    <w:rFonts w:ascii="Cambria Math" w:eastAsiaTheme="minorEastAsia" w:hAnsi="Cambria Math" w:cstheme="minorHAnsi"/>
+                    <w:sz w:val="24"/>
+                    <w:szCs w:val="28"/>
+                  </w:rPr>
+                  <m:t>-8.73</m:t>
+                </m:r>
+                <m:sSup>
+                  <m:sSupPr>
+                    <m:ctrlPr>
+                      <w:rPr>
+                        <w:rFonts w:ascii="Cambria Math" w:eastAsiaTheme="minorEastAsia" w:hAnsi="Cambria Math" w:cstheme="minorHAnsi"/>
+                        <w:i/>
+                        <w:sz w:val="24"/>
+                        <w:szCs w:val="28"/>
+                      </w:rPr>
+                    </m:ctrlPr>
+                  </m:sSupPr>
+                  <m:e>
+                    <m:r>
+                      <m:rPr>
+                        <m:sty m:val="p"/>
+                      </m:rPr>
+                      <w:rPr>
+                        <w:rFonts w:ascii="Cambria Math" w:hAnsi="Cambria Math" w:cstheme="minorHAnsi"/>
+                        <w:color w:val="000000"/>
+                        <w:sz w:val="24"/>
+                        <w:szCs w:val="24"/>
+                        <w:shd w:val="clear" w:color="auto" w:fill="CCCCCC"/>
+                      </w:rPr>
+                      <m:t>ū</m:t>
+                    </m:r>
+                  </m:e>
+                  <m:sup>
+                    <m:r>
+                      <w:rPr>
+                        <w:rFonts w:ascii="Cambria Math" w:eastAsiaTheme="minorEastAsia" w:hAnsi="Cambria Math" w:cstheme="minorHAnsi"/>
+                        <w:sz w:val="24"/>
+                        <w:szCs w:val="28"/>
+                      </w:rPr>
+                      <m:t>2</m:t>
+                    </m:r>
+                  </m:sup>
+                </m:sSup>
+                <m:r>
+                  <w:rPr>
+                    <w:rFonts w:ascii="Cambria Math" w:eastAsiaTheme="minorEastAsia" w:hAnsi="Cambria Math" w:cstheme="minorHAnsi"/>
+                    <w:sz w:val="24"/>
+                    <w:szCs w:val="28"/>
+                  </w:rPr>
+                  <m:t>+0.9</m:t>
+                </m:r>
+                <m:r>
+                  <m:rPr>
+                    <m:sty m:val="p"/>
+                  </m:rPr>
+                  <w:rPr>
+                    <w:rFonts w:ascii="Cambria Math" w:hAnsi="Cambria Math" w:cstheme="minorHAnsi"/>
+                    <w:color w:val="000000"/>
+                    <w:sz w:val="24"/>
+                    <w:szCs w:val="24"/>
+                    <w:shd w:val="clear" w:color="auto" w:fill="CCCCCC"/>
+                  </w:rPr>
+                  <m:t>ū+0.39</m:t>
+                </m:r>
+              </m:e>
+            </m:d>
           </m:num>
-          <m:den/>
+          <m:den>
+            <m:r>
+              <w:rPr>
+                <w:rFonts w:ascii="Cambria Math" w:eastAsiaTheme="minorEastAsia" w:hAnsi="Cambria Math" w:cstheme="minorHAnsi"/>
+                <w:sz w:val="24"/>
+                <w:szCs w:val="28"/>
+              </w:rPr>
+              <m:t>2</m:t>
+            </m:r>
+            <m:d>
+              <m:dPr>
+                <m:ctrlPr>
+                  <w:rPr>
+                    <w:rFonts w:ascii="Cambria Math" w:eastAsiaTheme="minorEastAsia" w:hAnsi="Cambria Math" w:cstheme="minorHAnsi"/>
+                    <w:i/>
+                    <w:sz w:val="24"/>
+                    <w:szCs w:val="28"/>
+                  </w:rPr>
+                </m:ctrlPr>
+              </m:dPr>
+              <m:e>
+                <m:sSup>
+                  <m:sSupPr>
+                    <m:ctrlPr>
+                      <w:rPr>
+                        <w:rFonts w:ascii="Cambria Math" w:eastAsiaTheme="minorEastAsia" w:hAnsi="Cambria Math" w:cstheme="minorHAnsi"/>
+                        <w:i/>
+                        <w:sz w:val="24"/>
+                        <w:szCs w:val="28"/>
+                      </w:rPr>
+                    </m:ctrlPr>
+                  </m:sSupPr>
+                  <m:e>
+                    <m:sSub>
+                      <m:sSubPr>
+                        <m:ctrlPr>
+                          <w:rPr>
+                            <w:rFonts w:ascii="Cambria Math" w:eastAsiaTheme="minorEastAsia" w:hAnsi="Cambria Math" w:cstheme="minorHAnsi"/>
+                            <w:i/>
+                            <w:sz w:val="24"/>
+                            <w:szCs w:val="28"/>
+                          </w:rPr>
+                        </m:ctrlPr>
+                      </m:sSubPr>
+                      <m:e>
+                        <m:r>
+                          <w:rPr>
+                            <w:rFonts w:ascii="Cambria Math" w:eastAsiaTheme="minorEastAsia" w:hAnsi="Cambria Math" w:cstheme="minorHAnsi"/>
+                            <w:sz w:val="24"/>
+                            <w:szCs w:val="28"/>
+                          </w:rPr>
+                          <m:t>T</m:t>
+                        </m:r>
+                      </m:e>
+                      <m:sub>
+                        <m:r>
+                          <w:rPr>
+                            <w:rFonts w:ascii="Cambria Math" w:eastAsiaTheme="minorEastAsia" w:hAnsi="Cambria Math" w:cstheme="minorHAnsi"/>
+                            <w:sz w:val="24"/>
+                            <w:szCs w:val="28"/>
+                          </w:rPr>
+                          <m:t>p</m:t>
+                        </m:r>
+                      </m:sub>
+                    </m:sSub>
+                  </m:e>
+                  <m:sup>
+                    <m:r>
+                      <w:rPr>
+                        <w:rFonts w:ascii="Cambria Math" w:eastAsiaTheme="minorEastAsia" w:hAnsi="Cambria Math" w:cstheme="minorHAnsi"/>
+                        <w:sz w:val="24"/>
+                        <w:szCs w:val="28"/>
+                      </w:rPr>
+                      <m:t>2</m:t>
+                    </m:r>
+                  </m:sup>
+                </m:sSup>
+                <m:r>
+                  <w:rPr>
+                    <w:rFonts w:ascii="Cambria Math" w:eastAsiaTheme="minorEastAsia" w:hAnsi="Cambria Math" w:cstheme="minorHAnsi"/>
+                    <w:sz w:val="24"/>
+                    <w:szCs w:val="28"/>
+                  </w:rPr>
+                  <m:t>+14</m:t>
+                </m:r>
+                <m:sSub>
+                  <m:sSubPr>
+                    <m:ctrlPr>
+                      <w:rPr>
+                        <w:rFonts w:ascii="Cambria Math" w:eastAsiaTheme="minorEastAsia" w:hAnsi="Cambria Math" w:cstheme="minorHAnsi"/>
+                        <w:i/>
+                        <w:sz w:val="24"/>
+                        <w:szCs w:val="28"/>
+                      </w:rPr>
+                    </m:ctrlPr>
+                  </m:sSubPr>
+                  <m:e>
+                    <m:r>
+                      <w:rPr>
+                        <w:rFonts w:ascii="Cambria Math" w:eastAsiaTheme="minorEastAsia" w:hAnsi="Cambria Math" w:cstheme="minorHAnsi"/>
+                        <w:sz w:val="24"/>
+                        <w:szCs w:val="28"/>
+                      </w:rPr>
+                      <m:t>T</m:t>
+                    </m:r>
+                  </m:e>
+                  <m:sub>
+                    <m:r>
+                      <w:rPr>
+                        <w:rFonts w:ascii="Cambria Math" w:eastAsiaTheme="minorEastAsia" w:hAnsi="Cambria Math" w:cstheme="minorHAnsi"/>
+                        <w:sz w:val="24"/>
+                        <w:szCs w:val="28"/>
+                      </w:rPr>
+                      <m:t>p</m:t>
+                    </m:r>
+                  </m:sub>
+                </m:sSub>
+                <m:r>
+                  <w:rPr>
+                    <w:rFonts w:ascii="Cambria Math" w:eastAsiaTheme="minorEastAsia" w:hAnsi="Cambria Math" w:cstheme="minorHAnsi"/>
+                    <w:sz w:val="24"/>
+                    <w:szCs w:val="28"/>
+                  </w:rPr>
+                  <m:t>*z-14</m:t>
+                </m:r>
+                <m:sSub>
+                  <m:sSubPr>
+                    <m:ctrlPr>
+                      <w:rPr>
+                        <w:rFonts w:ascii="Cambria Math" w:eastAsiaTheme="minorEastAsia" w:hAnsi="Cambria Math" w:cstheme="minorHAnsi"/>
+                        <w:i/>
+                        <w:sz w:val="24"/>
+                        <w:szCs w:val="28"/>
+                      </w:rPr>
+                    </m:ctrlPr>
+                  </m:sSubPr>
+                  <m:e>
+                    <m:r>
+                      <w:rPr>
+                        <w:rFonts w:ascii="Cambria Math" w:eastAsiaTheme="minorEastAsia" w:hAnsi="Cambria Math" w:cstheme="minorHAnsi"/>
+                        <w:sz w:val="24"/>
+                        <w:szCs w:val="28"/>
+                      </w:rPr>
+                      <m:t>T</m:t>
+                    </m:r>
+                  </m:e>
+                  <m:sub>
+                    <m:r>
+                      <w:rPr>
+                        <w:rFonts w:ascii="Cambria Math" w:eastAsiaTheme="minorEastAsia" w:hAnsi="Cambria Math" w:cstheme="minorHAnsi"/>
+                        <w:sz w:val="24"/>
+                        <w:szCs w:val="28"/>
+                      </w:rPr>
+                      <m:t>p</m:t>
+                    </m:r>
+                  </m:sub>
+                </m:sSub>
+                <m:r>
+                  <w:rPr>
+                    <w:rFonts w:ascii="Cambria Math" w:eastAsiaTheme="minorEastAsia" w:hAnsi="Cambria Math" w:cstheme="minorHAnsi"/>
+                    <w:sz w:val="24"/>
+                    <w:szCs w:val="28"/>
+                  </w:rPr>
+                  <m:t>+45</m:t>
+                </m:r>
+                <m:sSup>
+                  <m:sSupPr>
+                    <m:ctrlPr>
+                      <w:rPr>
+                        <w:rFonts w:ascii="Cambria Math" w:eastAsiaTheme="minorEastAsia" w:hAnsi="Cambria Math" w:cstheme="minorHAnsi"/>
+                        <w:i/>
+                        <w:sz w:val="24"/>
+                        <w:szCs w:val="28"/>
+                      </w:rPr>
+                    </m:ctrlPr>
+                  </m:sSupPr>
+                  <m:e>
+                    <m:r>
+                      <w:rPr>
+                        <w:rFonts w:ascii="Cambria Math" w:eastAsiaTheme="minorEastAsia" w:hAnsi="Cambria Math" w:cstheme="minorHAnsi"/>
+                        <w:sz w:val="24"/>
+                        <w:szCs w:val="28"/>
+                      </w:rPr>
+                      <m:t>*z</m:t>
+                    </m:r>
+                  </m:e>
+                  <m:sup>
+                    <m:r>
+                      <w:rPr>
+                        <w:rFonts w:ascii="Cambria Math" w:eastAsiaTheme="minorEastAsia" w:hAnsi="Cambria Math" w:cstheme="minorHAnsi"/>
+                        <w:sz w:val="24"/>
+                        <w:szCs w:val="28"/>
+                      </w:rPr>
+                      <m:t>2</m:t>
+                    </m:r>
+                  </m:sup>
+                </m:sSup>
+                <m:r>
+                  <w:rPr>
+                    <w:rFonts w:ascii="Cambria Math" w:eastAsiaTheme="minorEastAsia" w:hAnsi="Cambria Math" w:cstheme="minorHAnsi"/>
+                    <w:sz w:val="24"/>
+                    <w:szCs w:val="28"/>
+                  </w:rPr>
+                  <m:t>-90*z+45</m:t>
+                </m:r>
+              </m:e>
+            </m:d>
+          </m:den>
+        </m:f>
+      </m:oMath>
+    </w:p>
+    <w:p>
+      <w:pPr>
+        <w:autoSpaceDE w:val="0"/>
+        <w:autoSpaceDN w:val="0"/>
+        <w:adjustRightInd w:val="0"/>
+        <w:spacing w:line="240" w:lineRule="auto"/>
+        <w:rPr>
+          <w:rFonts w:eastAsiaTheme="minorEastAsia" w:cstheme="minorHAnsi"/>
+          <w:sz w:val="24"/>
+          <w:szCs w:val="28"/>
+        </w:rPr>
+      </w:pPr>
+    </w:p>
+    <w:p>
+      <w:pPr>
+        <w:pStyle w:val="Akapitzlist"/>
+        <w:numPr>
+          <w:ilvl w:val="0"/>
+          <w:numId w:val="20"/>
+        </w:numPr>
+        <w:autoSpaceDE w:val="0"/>
+        <w:autoSpaceDN w:val="0"/>
+        <w:adjustRightInd w:val="0"/>
+        <w:spacing w:before="240" w:after="0" w:line="240" w:lineRule="auto"/>
+        <w:rPr>
+          <w:rFonts w:eastAsiaTheme="minorEastAsia" w:cstheme="minorHAnsi"/>
+          <w:b/>
+          <w:sz w:val="28"/>
+          <w:szCs w:val="28"/>
+        </w:rPr>
+      </w:pPr>
+      <w:r>
+        <w:rPr>
+          <w:rFonts w:eastAsiaTheme="minorEastAsia" w:cstheme="minorHAnsi"/>
+          <w:b/>
+          <w:sz w:val="28"/>
+          <w:szCs w:val="28"/>
+        </w:rPr>
+        <w:t>Zadanie dodatkowe pierwsze:</w:t>
+      </w:r>
+      <w:r>
+        <w:rPr>
+          <w:rFonts w:eastAsiaTheme="minorEastAsia" w:cstheme="minorHAnsi"/>
+          <w:b/>
+          <w:sz w:val="32"/>
+          <w:szCs w:val="28"/>
+        </w:rPr>
+        <w:t xml:space="preserve"> </w:t>
+      </w:r>
+    </w:p>
+    <w:p>
+      <w:pPr>
+        <w:pStyle w:val="Akapitzlist"/>
+        <w:numPr>
+          <w:ilvl w:val="1"/>
+          <w:numId w:val="20"/>
+        </w:numPr>
+        <w:autoSpaceDE w:val="0"/>
+        <w:autoSpaceDN w:val="0"/>
+        <w:adjustRightInd w:val="0"/>
+        <w:spacing w:before="240" w:after="0" w:line="240" w:lineRule="auto"/>
+        <w:rPr>
+          <w:rFonts w:eastAsiaTheme="minorEastAsia" w:cstheme="minorHAnsi"/>
+          <w:b/>
+          <w:sz w:val="28"/>
+          <w:szCs w:val="28"/>
+        </w:rPr>
+      </w:pPr>
+      <w:r>
+        <w:rPr>
+          <w:rFonts w:eastAsiaTheme="minorEastAsia" w:cstheme="minorHAnsi"/>
+          <w:b/>
+          <w:sz w:val="28"/>
+          <w:szCs w:val="28"/>
+        </w:rPr>
+        <w:t>Wzmocnienie statyczne K transmitancji w zależności od punktu linearyzacji</w:t>
+      </w:r>
+    </w:p>
+    <w:p>
+      <w:pPr>
+        <w:pStyle w:val="Akapitzlist"/>
+        <w:numPr>
+          <w:ilvl w:val="2"/>
+          <w:numId w:val="20"/>
+        </w:numPr>
+        <w:autoSpaceDE w:val="0"/>
+        <w:autoSpaceDN w:val="0"/>
+        <w:adjustRightInd w:val="0"/>
+        <w:spacing w:after="0" w:line="240" w:lineRule="auto"/>
+        <w:rPr>
+          <w:rFonts w:eastAsiaTheme="minorEastAsia" w:cstheme="minorHAnsi"/>
+          <w:sz w:val="24"/>
+          <w:szCs w:val="28"/>
+        </w:rPr>
+      </w:pPr>
+      <w:r>
+        <w:rPr>
+          <w:rFonts w:eastAsiaTheme="minorEastAsia" w:cstheme="minorHAnsi"/>
+          <w:sz w:val="24"/>
+          <w:szCs w:val="28"/>
+        </w:rPr>
+        <w:t>Wzmocnienie statyczne transmitancji dyskretnej wyznacza się obliczając wartość transmitancji przy z zbiegającym do jedności</w:t>
+      </w:r>
+    </w:p>
+    <w:p>
+      <w:pPr>
+        <w:pStyle w:val="Akapitzlist"/>
+        <w:numPr>
+          <w:ilvl w:val="3"/>
+          <w:numId w:val="20"/>
+        </w:numPr>
+        <w:autoSpaceDE w:val="0"/>
+        <w:autoSpaceDN w:val="0"/>
+        <w:adjustRightInd w:val="0"/>
+        <w:spacing w:before="240" w:after="0" w:line="240" w:lineRule="auto"/>
+        <w:rPr>
+          <w:rFonts w:eastAsiaTheme="minorEastAsia" w:cstheme="minorHAnsi"/>
+          <w:sz w:val="24"/>
+          <w:szCs w:val="28"/>
+        </w:rPr>
+      </w:pPr>
+      <w:r>
+        <w:rPr>
+          <w:rFonts w:eastAsiaTheme="minorEastAsia" w:cstheme="minorHAnsi"/>
+          <w:sz w:val="24"/>
+          <w:szCs w:val="28"/>
+        </w:rPr>
+        <w:t xml:space="preserve"> </w:t>
+      </w:r>
+      <m:oMath>
+        <m:sSub>
+          <m:sSubPr>
+            <m:ctrlPr>
+              <w:rPr>
+                <w:rFonts w:ascii="Cambria Math" w:eastAsiaTheme="minorEastAsia" w:hAnsi="Cambria Math" w:cstheme="minorHAnsi"/>
+                <w:i/>
+                <w:sz w:val="24"/>
+                <w:szCs w:val="28"/>
+              </w:rPr>
+            </m:ctrlPr>
+          </m:sSubPr>
+          <m:e>
+            <m:r>
+              <w:rPr>
+                <w:rFonts w:ascii="Cambria Math" w:eastAsiaTheme="minorEastAsia" w:hAnsi="Cambria Math" w:cstheme="minorHAnsi"/>
+                <w:sz w:val="24"/>
+                <w:szCs w:val="28"/>
+              </w:rPr>
+              <m:t>K</m:t>
+            </m:r>
+          </m:e>
+          <m:sub>
+            <m:r>
+              <w:rPr>
+                <w:rFonts w:ascii="Cambria Math" w:eastAsiaTheme="minorEastAsia" w:hAnsi="Cambria Math" w:cstheme="minorHAnsi"/>
+                <w:sz w:val="24"/>
+                <w:szCs w:val="28"/>
+              </w:rPr>
+              <m:t>STAT</m:t>
+            </m:r>
+          </m:sub>
+        </m:sSub>
+        <m:r>
+          <w:rPr>
+            <w:rFonts w:ascii="Cambria Math" w:eastAsiaTheme="minorEastAsia" w:hAnsi="Cambria Math" w:cstheme="minorHAnsi"/>
+            <w:sz w:val="24"/>
+            <w:szCs w:val="28"/>
+          </w:rPr>
+          <m:t>=</m:t>
+        </m:r>
+        <m:func>
+          <m:funcPr>
+            <m:ctrlPr>
+              <w:rPr>
+                <w:rFonts w:ascii="Cambria Math" w:eastAsiaTheme="minorEastAsia" w:hAnsi="Cambria Math" w:cstheme="minorHAnsi"/>
+                <w:i/>
+                <w:sz w:val="24"/>
+                <w:szCs w:val="28"/>
+              </w:rPr>
+            </m:ctrlPr>
+          </m:funcPr>
+          <m:fName>
+            <m:limLow>
+              <m:limLowPr>
+                <m:ctrlPr>
+                  <w:rPr>
+                    <w:rFonts w:ascii="Cambria Math" w:eastAsiaTheme="minorEastAsia" w:hAnsi="Cambria Math" w:cstheme="minorHAnsi"/>
+                    <w:i/>
+                    <w:sz w:val="24"/>
+                    <w:szCs w:val="28"/>
+                  </w:rPr>
+                </m:ctrlPr>
+              </m:limLowPr>
+              <m:e>
+                <m:r>
+                  <m:rPr>
+                    <m:sty m:val="p"/>
+                  </m:rPr>
+                  <w:rPr>
+                    <w:rFonts w:ascii="Cambria Math" w:hAnsi="Cambria Math" w:cstheme="minorHAnsi"/>
+                    <w:sz w:val="24"/>
+                    <w:szCs w:val="28"/>
+                  </w:rPr>
+                  <m:t>lim</m:t>
+                </m:r>
+              </m:e>
+              <m:lim>
+                <m:r>
+                  <w:rPr>
+                    <w:rFonts w:ascii="Cambria Math" w:hAnsi="Cambria Math" w:cstheme="minorHAnsi"/>
+                    <w:sz w:val="24"/>
+                    <w:szCs w:val="28"/>
+                  </w:rPr>
+                  <m:t>z</m:t>
+                </m:r>
+                <m:r>
+                  <w:rPr>
+                    <w:rFonts w:ascii="Cambria Math" w:hAnsi="Cambria Math" w:cstheme="minorHAnsi"/>
+                    <w:sz w:val="24"/>
+                    <w:szCs w:val="28"/>
+                  </w:rPr>
+                  <m:t>→</m:t>
+                </m:r>
+                <m:r>
+                  <w:rPr>
+                    <w:rFonts w:ascii="Cambria Math" w:hAnsi="Cambria Math" w:cstheme="minorHAnsi"/>
+                    <w:sz w:val="24"/>
+                    <w:szCs w:val="28"/>
+                  </w:rPr>
+                  <m:t>1</m:t>
+                </m:r>
+              </m:lim>
+            </m:limLow>
+          </m:fName>
+          <m:e>
+            <m:r>
+              <w:rPr>
+                <w:rFonts w:ascii="Cambria Math" w:eastAsiaTheme="minorEastAsia" w:hAnsi="Cambria Math" w:cstheme="minorHAnsi"/>
+                <w:sz w:val="24"/>
+                <w:szCs w:val="28"/>
+              </w:rPr>
+              <m:t>G(z)</m:t>
+            </m:r>
+          </m:e>
+        </m:func>
+      </m:oMath>
+    </w:p>
+    <w:p>
+      <w:pPr>
+        <w:pStyle w:val="Akapitzlist"/>
+        <w:numPr>
+          <w:ilvl w:val="3"/>
+          <w:numId w:val="20"/>
+        </w:numPr>
+        <w:autoSpaceDE w:val="0"/>
+        <w:autoSpaceDN w:val="0"/>
+        <w:adjustRightInd w:val="0"/>
+        <w:spacing w:before="240" w:after="0" w:line="240" w:lineRule="auto"/>
+        <w:rPr>
+          <w:rFonts w:eastAsiaTheme="minorEastAsia" w:cstheme="minorHAnsi"/>
+          <w:sz w:val="24"/>
+          <w:szCs w:val="28"/>
+        </w:rPr>
+      </w:pPr>
+      <w:r>
+        <w:rPr>
+          <w:rFonts w:eastAsiaTheme="minorEastAsia" w:cstheme="minorHAnsi"/>
+          <w:sz w:val="24"/>
+          <w:szCs w:val="28"/>
+        </w:rPr>
+        <w:t xml:space="preserve">W efekcie otrzymujemy wzór na wzmocnienie statyczne zależne jedynie od punktu linearyzacji – brak wpływu od okresu </w:t>
+      </w:r>
+      <w:r>
+        <w:rPr>
+          <w:rFonts w:eastAsiaTheme="minorEastAsia" w:cstheme="minorHAnsi"/>
+          <w:sz w:val="24"/>
+          <w:szCs w:val="28"/>
+        </w:rPr>
+        <w:t>próbkowania</w:t>
+      </w:r>
+    </w:p>
+    <w:p>
+      <w:pPr>
+        <w:pStyle w:val="Akapitzlist"/>
+        <w:numPr>
+          <w:ilvl w:val="3"/>
+          <w:numId w:val="20"/>
+        </w:numPr>
+        <w:autoSpaceDE w:val="0"/>
+        <w:autoSpaceDN w:val="0"/>
+        <w:adjustRightInd w:val="0"/>
+        <w:spacing w:before="240" w:after="0" w:line="240" w:lineRule="auto"/>
+        <w:rPr>
+          <w:rFonts w:eastAsiaTheme="minorEastAsia" w:cstheme="minorHAnsi"/>
+          <w:sz w:val="24"/>
+          <w:szCs w:val="28"/>
+        </w:rPr>
+      </w:pPr>
+      <w:r>
+        <w:rPr>
+          <w:rFonts w:eastAsiaTheme="minorEastAsia" w:cstheme="minorHAnsi"/>
+          <w:sz w:val="24"/>
+          <w:szCs w:val="28"/>
+        </w:rPr>
+        <w:t xml:space="preserve"> </w:t>
+      </w:r>
+      <m:oMath>
+        <m:sSub>
+          <m:sSubPr>
+            <m:ctrlPr>
+              <w:rPr>
+                <w:rFonts w:ascii="Cambria Math" w:eastAsiaTheme="minorEastAsia" w:hAnsi="Cambria Math" w:cstheme="minorHAnsi"/>
+                <w:i/>
+                <w:sz w:val="24"/>
+                <w:szCs w:val="28"/>
+              </w:rPr>
+            </m:ctrlPr>
+          </m:sSubPr>
+          <m:e>
+            <m:r>
+              <w:rPr>
+                <w:rFonts w:ascii="Cambria Math" w:eastAsiaTheme="minorEastAsia" w:hAnsi="Cambria Math" w:cstheme="minorHAnsi"/>
+                <w:sz w:val="24"/>
+                <w:szCs w:val="28"/>
+              </w:rPr>
+              <m:t>K</m:t>
+            </m:r>
+          </m:e>
+          <m:sub>
+            <m:r>
+              <w:rPr>
+                <w:rFonts w:ascii="Cambria Math" w:eastAsiaTheme="minorEastAsia" w:hAnsi="Cambria Math" w:cstheme="minorHAnsi"/>
+                <w:sz w:val="24"/>
+                <w:szCs w:val="28"/>
+              </w:rPr>
+              <m:t>STAT</m:t>
+            </m:r>
+          </m:sub>
+        </m:sSub>
+        <m:r>
+          <w:rPr>
+            <w:rFonts w:ascii="Cambria Math" w:eastAsiaTheme="minorEastAsia" w:hAnsi="Cambria Math" w:cstheme="minorHAnsi"/>
+            <w:sz w:val="24"/>
+            <w:szCs w:val="28"/>
+          </w:rPr>
+          <m:t>=</m:t>
+        </m:r>
+        <m:r>
+          <w:rPr>
+            <w:rFonts w:ascii="Cambria Math" w:eastAsiaTheme="minorEastAsia" w:hAnsi="Cambria Math" w:cstheme="minorHAnsi"/>
+            <w:sz w:val="24"/>
+            <w:szCs w:val="28"/>
+          </w:rPr>
+          <m:t>K*</m:t>
+        </m:r>
+        <m:r>
+          <w:rPr>
+            <w:rFonts w:ascii="Cambria Math" w:eastAsiaTheme="minorEastAsia" w:hAnsi="Cambria Math" w:cstheme="minorHAnsi"/>
+            <w:sz w:val="24"/>
+            <w:szCs w:val="28"/>
+          </w:rPr>
+          <m:t>(4</m:t>
+        </m:r>
+        <m:sSub>
+          <m:sSubPr>
+            <m:ctrlPr>
+              <w:rPr>
+                <w:rFonts w:ascii="Cambria Math" w:eastAsiaTheme="minorEastAsia" w:hAnsi="Cambria Math" w:cstheme="minorHAnsi"/>
+                <w:i/>
+                <w:sz w:val="24"/>
+                <w:szCs w:val="28"/>
+              </w:rPr>
+            </m:ctrlPr>
+          </m:sSubPr>
+          <m:e>
+            <m:r>
+              <w:rPr>
+                <w:rFonts w:ascii="Cambria Math" w:eastAsiaTheme="minorEastAsia" w:hAnsi="Cambria Math" w:cstheme="minorHAnsi"/>
+                <w:sz w:val="24"/>
+                <w:szCs w:val="28"/>
+              </w:rPr>
+              <m:t>a</m:t>
+            </m:r>
+          </m:e>
+          <m:sub>
+            <m:r>
+              <w:rPr>
+                <w:rFonts w:ascii="Cambria Math" w:eastAsiaTheme="minorEastAsia" w:hAnsi="Cambria Math" w:cstheme="minorHAnsi"/>
+                <w:sz w:val="24"/>
+                <w:szCs w:val="28"/>
+              </w:rPr>
+              <m:t>4</m:t>
+            </m:r>
+          </m:sub>
+        </m:sSub>
+        <m:r>
+          <w:rPr>
+            <w:rFonts w:ascii="Cambria Math" w:eastAsiaTheme="minorEastAsia" w:hAnsi="Cambria Math" w:cstheme="minorHAnsi"/>
+            <w:sz w:val="24"/>
+            <w:szCs w:val="28"/>
+          </w:rPr>
+          <m:t>*</m:t>
+        </m:r>
+        <m:sSup>
+          <m:sSupPr>
+            <m:ctrlPr>
+              <w:rPr>
+                <w:rFonts w:ascii="Cambria Math" w:eastAsiaTheme="minorEastAsia" w:hAnsi="Cambria Math" w:cstheme="minorHAnsi"/>
+                <w:i/>
+                <w:sz w:val="24"/>
+                <w:szCs w:val="28"/>
+              </w:rPr>
+            </m:ctrlPr>
+          </m:sSupPr>
+          <m:e>
+            <m:r>
+              <m:rPr>
+                <m:sty m:val="p"/>
+              </m:rPr>
+              <w:rPr>
+                <w:rFonts w:ascii="Cambria Math" w:hAnsi="Cambria Math" w:cstheme="minorHAnsi"/>
+                <w:color w:val="000000"/>
+                <w:sz w:val="24"/>
+                <w:szCs w:val="24"/>
+                <w:shd w:val="clear" w:color="auto" w:fill="CCCCCC"/>
+              </w:rPr>
+              <m:t>ū</m:t>
+            </m:r>
+          </m:e>
+          <m:sup>
+            <m:r>
+              <w:rPr>
+                <w:rFonts w:ascii="Cambria Math" w:eastAsiaTheme="minorEastAsia" w:hAnsi="Cambria Math" w:cstheme="minorHAnsi"/>
+                <w:sz w:val="24"/>
+                <w:szCs w:val="28"/>
+              </w:rPr>
+              <m:t>3</m:t>
+            </m:r>
+          </m:sup>
+        </m:sSup>
+        <m:r>
+          <w:rPr>
+            <w:rFonts w:ascii="Cambria Math" w:eastAsiaTheme="minorEastAsia" w:hAnsi="Cambria Math" w:cstheme="minorHAnsi"/>
+            <w:sz w:val="24"/>
+            <w:szCs w:val="28"/>
+          </w:rPr>
+          <m:t>+3</m:t>
+        </m:r>
+        <m:sSub>
+          <m:sSubPr>
+            <m:ctrlPr>
+              <w:rPr>
+                <w:rFonts w:ascii="Cambria Math" w:eastAsiaTheme="minorEastAsia" w:hAnsi="Cambria Math" w:cstheme="minorHAnsi"/>
+                <w:i/>
+                <w:sz w:val="24"/>
+                <w:szCs w:val="28"/>
+              </w:rPr>
+            </m:ctrlPr>
+          </m:sSubPr>
+          <m:e>
+            <m:r>
+              <w:rPr>
+                <w:rFonts w:ascii="Cambria Math" w:eastAsiaTheme="minorEastAsia" w:hAnsi="Cambria Math" w:cstheme="minorHAnsi"/>
+                <w:sz w:val="24"/>
+                <w:szCs w:val="28"/>
+              </w:rPr>
+              <m:t>a</m:t>
+            </m:r>
+          </m:e>
+          <m:sub>
+            <m:r>
+              <w:rPr>
+                <w:rFonts w:ascii="Cambria Math" w:eastAsiaTheme="minorEastAsia" w:hAnsi="Cambria Math" w:cstheme="minorHAnsi"/>
+                <w:sz w:val="24"/>
+                <w:szCs w:val="28"/>
+              </w:rPr>
+              <m:t>3</m:t>
+            </m:r>
+          </m:sub>
+        </m:sSub>
+        <m:r>
+          <w:rPr>
+            <w:rFonts w:ascii="Cambria Math" w:eastAsiaTheme="minorEastAsia" w:hAnsi="Cambria Math" w:cstheme="minorHAnsi"/>
+            <w:sz w:val="24"/>
+            <w:szCs w:val="28"/>
+          </w:rPr>
+          <m:t>*</m:t>
+        </m:r>
+        <m:sSup>
+          <m:sSupPr>
+            <m:ctrlPr>
+              <w:rPr>
+                <w:rFonts w:ascii="Cambria Math" w:eastAsiaTheme="minorEastAsia" w:hAnsi="Cambria Math" w:cstheme="minorHAnsi"/>
+                <w:i/>
+                <w:sz w:val="24"/>
+                <w:szCs w:val="28"/>
+              </w:rPr>
+            </m:ctrlPr>
+          </m:sSupPr>
+          <m:e>
+            <m:r>
+              <m:rPr>
+                <m:sty m:val="p"/>
+              </m:rPr>
+              <w:rPr>
+                <w:rFonts w:ascii="Cambria Math" w:hAnsi="Cambria Math" w:cstheme="minorHAnsi"/>
+                <w:color w:val="000000"/>
+                <w:sz w:val="24"/>
+                <w:szCs w:val="24"/>
+                <w:shd w:val="clear" w:color="auto" w:fill="CCCCCC"/>
+              </w:rPr>
+              <m:t>ū</m:t>
+            </m:r>
+          </m:e>
+          <m:sup>
+            <m:r>
+              <w:rPr>
+                <w:rFonts w:ascii="Cambria Math" w:eastAsiaTheme="minorEastAsia" w:hAnsi="Cambria Math" w:cstheme="minorHAnsi"/>
+                <w:sz w:val="24"/>
+                <w:szCs w:val="28"/>
+              </w:rPr>
+              <m:t>2</m:t>
+            </m:r>
+          </m:sup>
+        </m:sSup>
+        <m:r>
+          <w:rPr>
+            <w:rFonts w:ascii="Cambria Math" w:eastAsiaTheme="minorEastAsia" w:hAnsi="Cambria Math" w:cstheme="minorHAnsi"/>
+            <w:sz w:val="24"/>
+            <w:szCs w:val="28"/>
+          </w:rPr>
+          <m:t>+2</m:t>
+        </m:r>
+        <m:sSub>
+          <m:sSubPr>
+            <m:ctrlPr>
+              <w:rPr>
+                <w:rFonts w:ascii="Cambria Math" w:eastAsiaTheme="minorEastAsia" w:hAnsi="Cambria Math" w:cstheme="minorHAnsi"/>
+                <w:i/>
+                <w:sz w:val="24"/>
+                <w:szCs w:val="28"/>
+              </w:rPr>
+            </m:ctrlPr>
+          </m:sSubPr>
+          <m:e>
+            <m:r>
+              <w:rPr>
+                <w:rFonts w:ascii="Cambria Math" w:eastAsiaTheme="minorEastAsia" w:hAnsi="Cambria Math" w:cstheme="minorHAnsi"/>
+                <w:sz w:val="24"/>
+                <w:szCs w:val="28"/>
+              </w:rPr>
+              <m:t>a</m:t>
+            </m:r>
+          </m:e>
+          <m:sub>
+            <m:r>
+              <w:rPr>
+                <w:rFonts w:ascii="Cambria Math" w:eastAsiaTheme="minorEastAsia" w:hAnsi="Cambria Math" w:cstheme="minorHAnsi"/>
+                <w:sz w:val="24"/>
+                <w:szCs w:val="28"/>
+              </w:rPr>
+              <m:t>2</m:t>
+            </m:r>
+          </m:sub>
+        </m:sSub>
+        <m:r>
+          <w:rPr>
+            <w:rFonts w:ascii="Cambria Math" w:eastAsiaTheme="minorEastAsia" w:hAnsi="Cambria Math" w:cstheme="minorHAnsi"/>
+            <w:sz w:val="24"/>
+            <w:szCs w:val="28"/>
+          </w:rPr>
+          <m:t>*</m:t>
+        </m:r>
+        <m:r>
+          <m:rPr>
+            <m:sty m:val="p"/>
+          </m:rPr>
+          <w:rPr>
+            <w:rFonts w:ascii="Cambria Math" w:hAnsi="Cambria Math" w:cstheme="minorHAnsi"/>
+            <w:color w:val="000000"/>
+            <w:sz w:val="24"/>
+            <w:szCs w:val="24"/>
+            <w:shd w:val="clear" w:color="auto" w:fill="CCCCCC"/>
+          </w:rPr>
+          <m:t>ū</m:t>
+        </m:r>
+        <m:r>
+          <w:rPr>
+            <w:rFonts w:ascii="Cambria Math" w:eastAsiaTheme="minorEastAsia" w:hAnsi="Cambria Math" w:cstheme="minorHAnsi"/>
+            <w:sz w:val="24"/>
+            <w:szCs w:val="28"/>
+          </w:rPr>
+          <m:t>+</m:t>
+        </m:r>
+        <m:sSub>
+          <m:sSubPr>
+            <m:ctrlPr>
+              <w:rPr>
+                <w:rFonts w:ascii="Cambria Math" w:eastAsiaTheme="minorEastAsia" w:hAnsi="Cambria Math" w:cstheme="minorHAnsi"/>
+                <w:i/>
+                <w:sz w:val="24"/>
+                <w:szCs w:val="28"/>
+              </w:rPr>
+            </m:ctrlPr>
+          </m:sSubPr>
+          <m:e>
+            <m:r>
+              <w:rPr>
+                <w:rFonts w:ascii="Cambria Math" w:eastAsiaTheme="minorEastAsia" w:hAnsi="Cambria Math" w:cstheme="minorHAnsi"/>
+                <w:sz w:val="24"/>
+                <w:szCs w:val="28"/>
+              </w:rPr>
+              <m:t>a</m:t>
+            </m:r>
+          </m:e>
+          <m:sub>
+            <m:r>
+              <w:rPr>
+                <w:rFonts w:ascii="Cambria Math" w:eastAsiaTheme="minorEastAsia" w:hAnsi="Cambria Math" w:cstheme="minorHAnsi"/>
+                <w:sz w:val="24"/>
+                <w:szCs w:val="28"/>
+              </w:rPr>
+              <m:t>1</m:t>
+            </m:r>
+          </m:sub>
+        </m:sSub>
+        <m:r>
+          <w:rPr>
+            <w:rFonts w:ascii="Cambria Math" w:eastAsiaTheme="minorEastAsia" w:hAnsi="Cambria Math" w:cstheme="minorHAnsi"/>
+            <w:sz w:val="24"/>
+            <w:szCs w:val="28"/>
+          </w:rPr>
+          <m:t>)</m:t>
+        </m:r>
+      </m:oMath>
+    </w:p>
+    <w:p>
+      <w:pPr>
+        <w:pStyle w:val="Akapitzlist"/>
+        <w:numPr>
+          <w:ilvl w:val="3"/>
+          <w:numId w:val="20"/>
+        </w:numPr>
+        <w:autoSpaceDE w:val="0"/>
+        <w:autoSpaceDN w:val="0"/>
+        <w:adjustRightInd w:val="0"/>
+        <w:spacing w:before="240" w:after="0" w:line="240" w:lineRule="auto"/>
+        <w:rPr>
+          <w:rFonts w:eastAsiaTheme="minorEastAsia" w:cstheme="minorHAnsi"/>
+          <w:sz w:val="24"/>
+          <w:szCs w:val="28"/>
+        </w:rPr>
+      </w:pPr>
+      <w:r>
+        <w:rPr>
+          <w:rFonts w:eastAsiaTheme="minorEastAsia" w:cstheme="minorHAnsi"/>
+          <w:sz w:val="24"/>
+          <w:szCs w:val="28"/>
+        </w:rPr>
+        <w:t>Po podstawieniu danych z zadania otrzymałem ostateczną postać wzoru transmitancji statycznej</w:t>
+      </w:r>
+    </w:p>
+    <w:p>
+      <w:pPr>
+        <w:pStyle w:val="Akapitzlist"/>
+        <w:numPr>
+          <w:ilvl w:val="3"/>
+          <w:numId w:val="20"/>
+        </w:numPr>
+        <w:autoSpaceDE w:val="0"/>
+        <w:autoSpaceDN w:val="0"/>
+        <w:adjustRightInd w:val="0"/>
+        <w:spacing w:before="240" w:line="480" w:lineRule="auto"/>
+        <w:rPr>
+          <w:rFonts w:eastAsiaTheme="minorEastAsia" w:cstheme="minorHAnsi"/>
+          <w:sz w:val="24"/>
+          <w:szCs w:val="28"/>
+        </w:rPr>
+      </w:pPr>
+      <w:r>
+        <w:rPr>
+          <w:rFonts w:eastAsiaTheme="minorEastAsia" w:cstheme="minorHAnsi"/>
+          <w:sz w:val="24"/>
+          <w:szCs w:val="28"/>
+        </w:rPr>
+        <w:t xml:space="preserve"> </w:t>
+      </w:r>
+      <m:oMath>
+        <m:sSub>
+          <m:sSubPr>
+            <m:ctrlPr>
+              <w:rPr>
+                <w:rFonts w:ascii="Cambria Math" w:eastAsiaTheme="minorEastAsia" w:hAnsi="Cambria Math" w:cstheme="minorHAnsi"/>
+                <w:i/>
+                <w:sz w:val="24"/>
+                <w:szCs w:val="28"/>
+              </w:rPr>
+            </m:ctrlPr>
+          </m:sSubPr>
+          <m:e>
+            <m:r>
+              <w:rPr>
+                <w:rFonts w:ascii="Cambria Math" w:eastAsiaTheme="minorEastAsia" w:hAnsi="Cambria Math" w:cstheme="minorHAnsi"/>
+                <w:sz w:val="24"/>
+                <w:szCs w:val="28"/>
+              </w:rPr>
+              <m:t>K</m:t>
+            </m:r>
+          </m:e>
+          <m:sub>
+            <m:r>
+              <w:rPr>
+                <w:rFonts w:ascii="Cambria Math" w:eastAsiaTheme="minorEastAsia" w:hAnsi="Cambria Math" w:cstheme="minorHAnsi"/>
+                <w:sz w:val="24"/>
+                <w:szCs w:val="28"/>
+              </w:rPr>
+              <m:t>STAT</m:t>
+            </m:r>
+          </m:sub>
+        </m:sSub>
+        <m:r>
+          <w:rPr>
+            <w:rFonts w:ascii="Cambria Math" w:eastAsiaTheme="minorEastAsia" w:hAnsi="Cambria Math" w:cstheme="minorHAnsi"/>
+            <w:sz w:val="24"/>
+            <w:szCs w:val="28"/>
+          </w:rPr>
+          <m:t>=3.5</m:t>
+        </m:r>
+        <m:sSup>
+          <m:sSupPr>
+            <m:ctrlPr>
+              <w:rPr>
+                <w:rFonts w:ascii="Cambria Math" w:eastAsiaTheme="minorEastAsia" w:hAnsi="Cambria Math" w:cstheme="minorHAnsi"/>
+                <w:i/>
+                <w:sz w:val="24"/>
+                <w:szCs w:val="28"/>
+              </w:rPr>
+            </m:ctrlPr>
+          </m:sSupPr>
+          <m:e>
+            <m:r>
+              <m:rPr>
+                <m:sty m:val="p"/>
+              </m:rPr>
+              <w:rPr>
+                <w:rFonts w:ascii="Cambria Math" w:hAnsi="Cambria Math" w:cstheme="minorHAnsi"/>
+                <w:color w:val="000000"/>
+                <w:sz w:val="24"/>
+                <w:szCs w:val="24"/>
+                <w:shd w:val="clear" w:color="auto" w:fill="CCCCCC"/>
+              </w:rPr>
+              <m:t>ū</m:t>
+            </m:r>
+          </m:e>
+          <m:sup>
+            <m:r>
+              <w:rPr>
+                <w:rFonts w:ascii="Cambria Math" w:eastAsiaTheme="minorEastAsia" w:hAnsi="Cambria Math" w:cstheme="minorHAnsi"/>
+                <w:sz w:val="24"/>
+                <w:szCs w:val="28"/>
+              </w:rPr>
+              <m:t>3</m:t>
+            </m:r>
+          </m:sup>
+        </m:sSup>
+        <m:r>
+          <w:rPr>
+            <w:rFonts w:ascii="Cambria Math" w:eastAsiaTheme="minorEastAsia" w:hAnsi="Cambria Math" w:cstheme="minorHAnsi"/>
+            <w:sz w:val="24"/>
+            <w:szCs w:val="28"/>
+          </w:rPr>
+          <m:t>+</m:t>
+        </m:r>
+        <m:r>
+          <w:rPr>
+            <w:rFonts w:ascii="Cambria Math" w:eastAsiaTheme="minorEastAsia" w:hAnsi="Cambria Math" w:cstheme="minorHAnsi"/>
+            <w:sz w:val="24"/>
+            <w:szCs w:val="28"/>
+          </w:rPr>
+          <m:t>30.555</m:t>
+        </m:r>
+        <m:sSup>
+          <m:sSupPr>
+            <m:ctrlPr>
+              <w:rPr>
+                <w:rFonts w:ascii="Cambria Math" w:eastAsiaTheme="minorEastAsia" w:hAnsi="Cambria Math" w:cstheme="minorHAnsi"/>
+                <w:i/>
+                <w:sz w:val="24"/>
+                <w:szCs w:val="28"/>
+              </w:rPr>
+            </m:ctrlPr>
+          </m:sSupPr>
+          <m:e>
+            <m:r>
+              <m:rPr>
+                <m:sty m:val="p"/>
+              </m:rPr>
+              <w:rPr>
+                <w:rFonts w:ascii="Cambria Math" w:hAnsi="Cambria Math" w:cstheme="minorHAnsi"/>
+                <w:color w:val="000000"/>
+                <w:sz w:val="24"/>
+                <w:szCs w:val="24"/>
+                <w:shd w:val="clear" w:color="auto" w:fill="CCCCCC"/>
+              </w:rPr>
+              <m:t>ū</m:t>
+            </m:r>
+          </m:e>
+          <m:sup>
+            <m:r>
+              <w:rPr>
+                <w:rFonts w:ascii="Cambria Math" w:eastAsiaTheme="minorEastAsia" w:hAnsi="Cambria Math" w:cstheme="minorHAnsi"/>
+                <w:sz w:val="24"/>
+                <w:szCs w:val="28"/>
+              </w:rPr>
+              <m:t>2</m:t>
+            </m:r>
+          </m:sup>
+        </m:sSup>
+        <m:r>
+          <w:rPr>
+            <w:rFonts w:ascii="Cambria Math" w:eastAsiaTheme="minorEastAsia" w:hAnsi="Cambria Math" w:cstheme="minorHAnsi"/>
+            <w:sz w:val="24"/>
+            <w:szCs w:val="28"/>
+          </w:rPr>
+          <m:t>+</m:t>
+        </m:r>
+        <m:r>
+          <w:rPr>
+            <w:rFonts w:ascii="Cambria Math" w:eastAsiaTheme="minorEastAsia" w:hAnsi="Cambria Math" w:cstheme="minorHAnsi"/>
+            <w:sz w:val="24"/>
+            <w:szCs w:val="28"/>
+          </w:rPr>
+          <m:t>3.15</m:t>
+        </m:r>
+        <m:r>
+          <m:rPr>
+            <m:sty m:val="p"/>
+          </m:rPr>
+          <w:rPr>
+            <w:rFonts w:ascii="Cambria Math" w:hAnsi="Cambria Math" w:cstheme="minorHAnsi"/>
+            <w:color w:val="000000"/>
+            <w:sz w:val="24"/>
+            <w:szCs w:val="24"/>
+            <w:shd w:val="clear" w:color="auto" w:fill="CCCCCC"/>
+          </w:rPr>
+          <m:t>ū</m:t>
+        </m:r>
+        <m:r>
+          <w:rPr>
+            <w:rFonts w:ascii="Cambria Math" w:eastAsiaTheme="minorEastAsia" w:hAnsi="Cambria Math" w:cstheme="minorHAnsi"/>
+            <w:sz w:val="24"/>
+            <w:szCs w:val="28"/>
+          </w:rPr>
+          <m:t>+</m:t>
+        </m:r>
+        <m:r>
+          <w:rPr>
+            <w:rFonts w:ascii="Cambria Math" w:eastAsiaTheme="minorEastAsia" w:hAnsi="Cambria Math" w:cstheme="minorHAnsi"/>
+            <w:sz w:val="24"/>
+            <w:szCs w:val="28"/>
+          </w:rPr>
+          <m:t>1.365</m:t>
+        </m:r>
+      </m:oMath>
+    </w:p>
+    <w:p>
+      <w:pPr>
+        <w:rPr>
+          <w:rFonts w:eastAsiaTheme="minorEastAsia" w:cstheme="minorHAnsi"/>
+          <w:sz w:val="24"/>
+          <w:szCs w:val="28"/>
+        </w:rPr>
+      </w:pPr>
+      <w:r>
+        <w:rPr>
+          <w:rFonts w:eastAsiaTheme="minorEastAsia" w:cstheme="minorHAnsi"/>
+          <w:sz w:val="24"/>
+          <w:szCs w:val="28"/>
+        </w:rPr>
+        <w:br w:type="page"/>
+      </w:r>
+    </w:p>
+    <w:p>
+      <w:pPr>
+        <w:pStyle w:val="Akapitzlist"/>
+        <w:numPr>
+          <w:ilvl w:val="0"/>
+          <w:numId w:val="20"/>
+        </w:numPr>
+        <w:autoSpaceDE w:val="0"/>
+        <w:autoSpaceDN w:val="0"/>
+        <w:adjustRightInd w:val="0"/>
+        <w:spacing w:before="240" w:after="0" w:line="240" w:lineRule="auto"/>
+        <w:rPr>
+          <w:rFonts w:eastAsiaTheme="minorEastAsia" w:cstheme="minorHAnsi"/>
+          <w:sz w:val="24"/>
+          <w:szCs w:val="28"/>
+        </w:rPr>
+      </w:pPr>
+      <w:r>
+        <w:rPr>
+          <w:rFonts w:eastAsiaTheme="minorEastAsia" w:cstheme="minorHAnsi"/>
+          <w:b/>
+          <w:sz w:val="28"/>
+          <w:szCs w:val="28"/>
+        </w:rPr>
+        <w:lastRenderedPageBreak/>
+        <w:t>Zadanie dodatkowe drugie:</w:t>
+      </w:r>
+    </w:p>
+    <w:p>
+      <w:pPr>
+        <w:pStyle w:val="Akapitzlist"/>
+        <w:numPr>
+          <w:ilvl w:val="1"/>
+          <w:numId w:val="20"/>
+        </w:numPr>
+        <w:autoSpaceDE w:val="0"/>
+        <w:autoSpaceDN w:val="0"/>
+        <w:adjustRightInd w:val="0"/>
+        <w:spacing w:before="240" w:after="0" w:line="240" w:lineRule="auto"/>
+        <w:rPr>
+          <w:rFonts w:eastAsiaTheme="minorEastAsia" w:cstheme="minorHAnsi"/>
+          <w:sz w:val="24"/>
+          <w:szCs w:val="28"/>
+        </w:rPr>
+      </w:pPr>
+      <w:r>
+        <w:rPr>
+          <w:rFonts w:eastAsiaTheme="minorEastAsia" w:cstheme="minorHAnsi"/>
+          <w:b/>
+          <w:sz w:val="28"/>
+          <w:szCs w:val="28"/>
+        </w:rPr>
+        <w:t>Porównanie wzmocnień statycznych transmitancji i dynamicznego układu zlinearyzowanego</w:t>
+      </w:r>
+    </w:p>
+    <w:p>
+      <w:pPr>
+        <w:pStyle w:val="Akapitzlist"/>
+        <w:numPr>
+          <w:ilvl w:val="1"/>
+          <w:numId w:val="20"/>
+        </w:numPr>
+        <w:autoSpaceDE w:val="0"/>
+        <w:autoSpaceDN w:val="0"/>
+        <w:adjustRightInd w:val="0"/>
+        <w:spacing w:before="240" w:after="0" w:line="240" w:lineRule="auto"/>
+        <w:rPr>
+          <w:rFonts w:eastAsiaTheme="minorEastAsia" w:cstheme="minorHAnsi"/>
+          <w:sz w:val="24"/>
+          <w:szCs w:val="28"/>
+        </w:rPr>
+      </w:pPr>
+      <w:r>
+        <w:rPr>
+          <w:rFonts w:eastAsiaTheme="minorEastAsia" w:cstheme="minorHAnsi"/>
+          <w:sz w:val="24"/>
+          <w:szCs w:val="28"/>
+        </w:rPr>
+        <w:t>Ważnym faktem w tym przypadku jest fakt iż transmitancja określa jedynie zmianę sygnału wyjściowego w funkcji sygnału wejściowego. Wyznaczając transmitancję odrzuciłem składową stałą pochodzącą od punktu linearyzacji.</w:t>
+      </w:r>
+    </w:p>
+    <w:p>
+      <w:pPr>
+        <w:pStyle w:val="Akapitzlist"/>
+        <w:numPr>
+          <w:ilvl w:val="1"/>
+          <w:numId w:val="20"/>
+        </w:numPr>
+        <w:autoSpaceDE w:val="0"/>
+        <w:autoSpaceDN w:val="0"/>
+        <w:adjustRightInd w:val="0"/>
+        <w:spacing w:before="240" w:after="0" w:line="240" w:lineRule="auto"/>
+        <w:rPr>
+          <w:rFonts w:eastAsiaTheme="minorEastAsia" w:cstheme="minorHAnsi"/>
+          <w:sz w:val="24"/>
+          <w:szCs w:val="28"/>
+        </w:rPr>
+      </w:pPr>
+      <w:r>
+        <w:rPr>
+          <w:rFonts w:eastAsiaTheme="minorEastAsia" w:cstheme="minorHAnsi"/>
+          <w:sz w:val="24"/>
+          <w:szCs w:val="28"/>
+        </w:rPr>
+        <w:t>Aby wzmocnienia statyczne modeli pokrywały się na wykresach konieczne było odpowiednie wysterowanie wejścia i przesunięcie wyjścia transmitancji stosownie do ustalonego punktu linearyzacji.</w:t>
+      </w:r>
+    </w:p>
+    <w:p>
+      <w:pPr>
+        <w:pStyle w:val="Akapitzlist"/>
+        <w:numPr>
+          <w:ilvl w:val="1"/>
+          <w:numId w:val="20"/>
+        </w:numPr>
+        <w:autoSpaceDE w:val="0"/>
+        <w:autoSpaceDN w:val="0"/>
+        <w:adjustRightInd w:val="0"/>
+        <w:spacing w:line="240" w:lineRule="auto"/>
+        <w:rPr>
+          <w:rFonts w:eastAsiaTheme="minorEastAsia" w:cstheme="minorHAnsi"/>
+          <w:sz w:val="24"/>
+          <w:szCs w:val="28"/>
+        </w:rPr>
+      </w:pPr>
+      <w:r>
+        <w:rPr>
+          <w:rFonts w:eastAsiaTheme="minorEastAsia" w:cstheme="minorHAnsi"/>
+          <w:sz w:val="24"/>
+          <w:szCs w:val="28"/>
+        </w:rPr>
+        <w:t xml:space="preserve">Poniższy obraz przedstawia model w Symulinku </w:t>
+      </w:r>
+      <w:r>
+        <w:rPr>
+          <w:rFonts w:eastAsiaTheme="minorEastAsia" w:cstheme="minorHAnsi"/>
+          <w:sz w:val="24"/>
+          <w:szCs w:val="28"/>
+        </w:rPr>
+        <w:t xml:space="preserve">obrazujący sposób podłączenia modelu na bazie transmitancji: </w:t>
+      </w:r>
+    </w:p>
+    <w:p>
+      <w:pPr>
+        <w:autoSpaceDE w:val="0"/>
+        <w:autoSpaceDN w:val="0"/>
+        <w:adjustRightInd w:val="0"/>
+        <w:spacing w:line="240" w:lineRule="auto"/>
+        <w:jc w:val="right"/>
+        <w:rPr>
+          <w:rFonts w:eastAsiaTheme="minorEastAsia" w:cstheme="minorHAnsi"/>
+          <w:sz w:val="20"/>
+          <w:szCs w:val="20"/>
+        </w:rPr>
+      </w:pPr>
+      <w:r>
+        <w:rPr>
+          <w:rFonts w:eastAsiaTheme="minorEastAsia" w:cstheme="minorHAnsi"/>
+          <w:noProof/>
+          <w:sz w:val="24"/>
+          <w:szCs w:val="28"/>
+        </w:rPr>
+        <w:drawing>
+          <wp:inline distT="0" distB="0" distL="0" distR="0" wp14:anchorId="66E24510" wp14:editId="11805467">
+            <wp:extent cx="5753735" cy="2795270"/>
+            <wp:effectExtent l="0" t="0" r="0" b="5080"/>
+            <wp:docPr id="33" name="Obraz 33"/>
+            <wp:cNvGraphicFramePr>
+              <a:graphicFrameLocks xmlns:a="http://schemas.openxmlformats.org/drawingml/2006/main" noChangeAspect="1"/>
+            </wp:cNvGraphicFramePr>
+            <a:graphic xmlns:a="http://schemas.openxmlformats.org/drawingml/2006/main">
+              <a:graphicData uri="http://schemas.openxmlformats.org/drawingml/2006/picture">
+                <pic:pic xmlns:pic="http://schemas.openxmlformats.org/drawingml/2006/picture">
+                  <pic:nvPicPr>
+                    <pic:cNvPr id="0" name="Picture 27"/>
+                    <pic:cNvPicPr>
+                      <a:picLocks noChangeAspect="1" noChangeArrowheads="1"/>
+                    </pic:cNvPicPr>
+                  </pic:nvPicPr>
+                  <pic:blipFill>
+                    <a:blip r:embed="rId25">
+                      <a:extLst>
+                        <a:ext uri="{28A0092B-C50C-407E-A947-70E740481C1C}">
+                          <a14:useLocalDpi xmlns:a14="http://schemas.microsoft.com/office/drawing/2010/main" val="0"/>
+                        </a:ext>
+                      </a:extLst>
+                    </a:blip>
+                    <a:srcRect/>
+                    <a:stretch>
+                      <a:fillRect/>
+                    </a:stretch>
+                  </pic:blipFill>
+                  <pic:spPr bwMode="auto">
+                    <a:xfrm>
+                      <a:off x="0" y="0"/>
+                      <a:ext cx="5753735" cy="2795270"/>
+                    </a:xfrm>
+                    <a:prstGeom prst="rect">
+                      <a:avLst/>
+                    </a:prstGeom>
+                    <a:noFill/>
+                    <a:ln>
+                      <a:noFill/>
+                    </a:ln>
+                  </pic:spPr>
+                </pic:pic>
+              </a:graphicData>
+            </a:graphic>
+          </wp:inline>
+        </w:drawing>
+      </w:r>
+      <w:r>
+        <w:rPr>
+          <w:rFonts w:eastAsiaTheme="minorEastAsia" w:cstheme="minorHAnsi"/>
+          <w:sz w:val="20"/>
+          <w:szCs w:val="20"/>
+        </w:rPr>
+        <w:t xml:space="preserve"> </w:t>
+      </w:r>
+      <w:r>
+        <w:rPr>
+          <w:rFonts w:eastAsiaTheme="minorEastAsia" w:cstheme="minorHAnsi"/>
+          <w:sz w:val="20"/>
+          <w:szCs w:val="20"/>
+        </w:rPr>
+        <w:t>Rys . 21 – Symulacja transmitancji i modelu dynamicznego</w:t>
+      </w:r>
+    </w:p>
+    <w:p>
+      <w:pPr>
+        <w:pStyle w:val="Akapitzlist"/>
+        <w:numPr>
+          <w:ilvl w:val="1"/>
+          <w:numId w:val="20"/>
+        </w:numPr>
+        <w:autoSpaceDE w:val="0"/>
+        <w:autoSpaceDN w:val="0"/>
+        <w:adjustRightInd w:val="0"/>
+        <w:spacing w:line="240" w:lineRule="auto"/>
+        <w:rPr>
+          <w:rFonts w:eastAsiaTheme="minorEastAsia" w:cstheme="minorHAnsi"/>
+          <w:sz w:val="24"/>
+          <w:szCs w:val="28"/>
+        </w:rPr>
+      </w:pPr>
+      <w:r>
+        <w:rPr>
+          <w:rFonts w:eastAsiaTheme="minorEastAsia" w:cstheme="minorHAnsi"/>
+          <w:sz w:val="24"/>
+          <w:szCs w:val="28"/>
+        </w:rPr>
+        <w:t>Jako sygnał wejściowy transmitancji podałem różnicę sygnału u i wartości punktu linearyzacji, a do sygnału wyjściowego dodaję odpowiednio przemnożoną wartość punktu linearyzacji</w:t>
+      </w:r>
+    </w:p>
+    <w:p>
+      <w:pPr>
+        <w:pStyle w:val="Akapitzlist"/>
+        <w:numPr>
+          <w:ilvl w:val="1"/>
+          <w:numId w:val="20"/>
+        </w:numPr>
+        <w:autoSpaceDE w:val="0"/>
+        <w:autoSpaceDN w:val="0"/>
+        <w:adjustRightInd w:val="0"/>
+        <w:spacing w:line="240" w:lineRule="auto"/>
+        <w:rPr>
+          <w:rFonts w:eastAsiaTheme="minorEastAsia" w:cstheme="minorHAnsi"/>
+          <w:sz w:val="24"/>
+          <w:szCs w:val="28"/>
+        </w:rPr>
+      </w:pPr>
+      <w:r>
+        <w:rPr>
+          <w:rFonts w:eastAsiaTheme="minorEastAsia" w:cstheme="minorHAnsi"/>
+          <w:sz w:val="24"/>
+          <w:szCs w:val="28"/>
+        </w:rPr>
+        <w:t>W celu porównania wzmocnień statycznych odczekuję aż wyjście modelu dynamicznego zlinearyzowanego osiągnie stan ustalony po czym podaję na wejścia jednokrotny skok wartości i ponownie oczekuję na ustalenie się sygnału na wyjściu.</w:t>
+      </w:r>
+    </w:p>
+    <w:p>
+      <w:pPr>
+        <w:pStyle w:val="Akapitzlist"/>
+        <w:numPr>
+          <w:ilvl w:val="1"/>
+          <w:numId w:val="20"/>
+        </w:numPr>
+        <w:autoSpaceDE w:val="0"/>
+        <w:autoSpaceDN w:val="0"/>
+        <w:adjustRightInd w:val="0"/>
+        <w:spacing w:line="240" w:lineRule="auto"/>
+        <w:rPr>
+          <w:rFonts w:eastAsiaTheme="minorEastAsia" w:cstheme="minorHAnsi"/>
+          <w:sz w:val="24"/>
+          <w:szCs w:val="28"/>
+        </w:rPr>
+      </w:pPr>
+      <w:r>
+        <w:rPr>
+          <w:rFonts w:eastAsiaTheme="minorEastAsia" w:cstheme="minorHAnsi"/>
+          <w:sz w:val="24"/>
+          <w:szCs w:val="28"/>
+        </w:rPr>
+        <w:t>Wykresy symulacji zawarłem w zadaniu 9 w którym to fioletowa przerywana linia przedstawia wartość wzmocnienia statycznego transmitancji, a ciągła niebieska linia przedstawia odpowiedź zlinearyzowanego modelu dynamicznego</w:t>
+      </w:r>
+    </w:p>
+    <w:p>
+      <w:pPr>
+        <w:pStyle w:val="Akapitzlist"/>
+        <w:numPr>
+          <w:ilvl w:val="1"/>
+          <w:numId w:val="20"/>
+        </w:numPr>
+        <w:autoSpaceDE w:val="0"/>
+        <w:autoSpaceDN w:val="0"/>
+        <w:adjustRightInd w:val="0"/>
+        <w:spacing w:line="240" w:lineRule="auto"/>
+        <w:rPr>
+          <w:rFonts w:eastAsiaTheme="minorEastAsia" w:cstheme="minorHAnsi"/>
+          <w:sz w:val="24"/>
+          <w:szCs w:val="28"/>
+        </w:rPr>
+      </w:pPr>
+      <w:r>
+        <w:rPr>
+          <w:rFonts w:eastAsiaTheme="minorEastAsia" w:cstheme="minorHAnsi"/>
+          <w:sz w:val="24"/>
+          <w:szCs w:val="28"/>
+        </w:rPr>
+        <w:t>Łatwo zauważyć iż wartości sygnału wyjściowego w stanie ustalonym pokrywają się dla różnych punktów linearyzacji co jest jednoznaczne równym wzmocnieniom statycznym modeli.</w:t>
+      </w:r>
+    </w:p>
+    <w:p>
+      <w:pPr>
+        <w:pStyle w:val="Akapitzlist"/>
+        <w:numPr>
+          <w:ilvl w:val="1"/>
+          <w:numId w:val="20"/>
+        </w:numPr>
+        <w:autoSpaceDE w:val="0"/>
+        <w:autoSpaceDN w:val="0"/>
+        <w:adjustRightInd w:val="0"/>
+        <w:spacing w:line="240" w:lineRule="auto"/>
+        <w:rPr>
+          <w:rFonts w:eastAsiaTheme="minorEastAsia" w:cstheme="minorHAnsi"/>
+          <w:sz w:val="24"/>
+          <w:szCs w:val="28"/>
+        </w:rPr>
+      </w:pPr>
+      <w:r>
+        <w:rPr>
+          <w:rFonts w:eastAsiaTheme="minorEastAsia" w:cstheme="minorHAnsi"/>
+          <w:sz w:val="24"/>
+          <w:szCs w:val="28"/>
+        </w:rPr>
+        <w:t>Aby wyznaczyć wartość wzmocnienia statycznego za pomocą wykresów należy posłużyć się wzorem na iloraz zmiany sygnału wyjściowego do zmiany sygnału wejściowego, wybieramy oczywiście wartości ze stanu ustalonego.</w:t>
+      </w:r>
+    </w:p>
+    <w:p>
+      <w:pPr>
+        <w:pStyle w:val="Akapitzlist"/>
+        <w:numPr>
+          <w:ilvl w:val="2"/>
+          <w:numId w:val="20"/>
+        </w:numPr>
+        <w:autoSpaceDE w:val="0"/>
+        <w:autoSpaceDN w:val="0"/>
+        <w:adjustRightInd w:val="0"/>
+        <w:spacing w:line="240" w:lineRule="auto"/>
+        <w:rPr>
+          <w:rFonts w:eastAsiaTheme="minorEastAsia" w:cstheme="minorHAnsi"/>
+          <w:sz w:val="24"/>
+          <w:szCs w:val="28"/>
+        </w:rPr>
+      </w:pPr>
+      <w:r>
+        <w:rPr>
+          <w:rFonts w:eastAsiaTheme="minorEastAsia" w:cstheme="minorHAnsi"/>
+          <w:sz w:val="24"/>
+          <w:szCs w:val="28"/>
+        </w:rPr>
+        <w:t xml:space="preserve"> </w:t>
+      </w:r>
+      <m:oMath>
+        <m:sSub>
+          <m:sSubPr>
+            <m:ctrlPr>
+              <w:rPr>
+                <w:rFonts w:ascii="Cambria Math" w:eastAsiaTheme="minorEastAsia" w:hAnsi="Cambria Math" w:cstheme="minorHAnsi"/>
+                <w:i/>
+                <w:sz w:val="24"/>
+                <w:szCs w:val="28"/>
+              </w:rPr>
+            </m:ctrlPr>
+          </m:sSubPr>
+          <m:e>
+            <m:r>
+              <w:rPr>
+                <w:rFonts w:ascii="Cambria Math" w:eastAsiaTheme="minorEastAsia" w:hAnsi="Cambria Math" w:cstheme="minorHAnsi"/>
+                <w:sz w:val="24"/>
+                <w:szCs w:val="28"/>
+              </w:rPr>
+              <m:t>K</m:t>
+            </m:r>
+          </m:e>
+          <m:sub>
+            <m:r>
+              <w:rPr>
+                <w:rFonts w:ascii="Cambria Math" w:eastAsiaTheme="minorEastAsia" w:hAnsi="Cambria Math" w:cstheme="minorHAnsi"/>
+                <w:sz w:val="24"/>
+                <w:szCs w:val="28"/>
+              </w:rPr>
+              <m:t>STAT</m:t>
+            </m:r>
+          </m:sub>
+        </m:sSub>
+        <m:r>
+          <w:rPr>
+            <w:rFonts w:ascii="Cambria Math" w:eastAsiaTheme="minorEastAsia" w:hAnsi="Cambria Math" w:cstheme="minorHAnsi"/>
+            <w:sz w:val="24"/>
+            <w:szCs w:val="28"/>
+          </w:rPr>
+          <m:t xml:space="preserve">= </m:t>
+        </m:r>
+        <m:f>
+          <m:fPr>
+            <m:ctrlPr>
+              <w:rPr>
+                <w:rFonts w:ascii="Cambria Math" w:eastAsiaTheme="minorEastAsia" w:hAnsi="Cambria Math" w:cstheme="minorHAnsi"/>
+                <w:i/>
+                <w:sz w:val="24"/>
+                <w:szCs w:val="28"/>
+              </w:rPr>
+            </m:ctrlPr>
+          </m:fPr>
+          <m:num>
+            <m:sSub>
+              <m:sSubPr>
+                <m:ctrlPr>
+                  <w:rPr>
+                    <w:rFonts w:ascii="Cambria Math" w:eastAsiaTheme="minorEastAsia" w:hAnsi="Cambria Math" w:cstheme="minorHAnsi"/>
+                    <w:i/>
+                    <w:sz w:val="24"/>
+                    <w:szCs w:val="28"/>
+                  </w:rPr>
+                </m:ctrlPr>
+              </m:sSubPr>
+              <m:e>
+                <m:r>
+                  <w:rPr>
+                    <w:rFonts w:ascii="Cambria Math" w:eastAsiaTheme="minorEastAsia" w:hAnsi="Cambria Math" w:cstheme="minorHAnsi"/>
+                    <w:sz w:val="24"/>
+                    <w:szCs w:val="28"/>
+                  </w:rPr>
+                  <m:t>y</m:t>
+                </m:r>
+              </m:e>
+              <m:sub>
+                <m:r>
+                  <w:rPr>
+                    <w:rFonts w:ascii="Cambria Math" w:eastAsiaTheme="minorEastAsia" w:hAnsi="Cambria Math" w:cstheme="minorHAnsi"/>
+                    <w:sz w:val="24"/>
+                    <w:szCs w:val="28"/>
+                  </w:rPr>
+                  <m:t>2</m:t>
+                </m:r>
+              </m:sub>
+            </m:sSub>
+            <m:r>
+              <w:rPr>
+                <w:rFonts w:ascii="Cambria Math" w:eastAsiaTheme="minorEastAsia" w:hAnsi="Cambria Math" w:cstheme="minorHAnsi"/>
+                <w:sz w:val="24"/>
+                <w:szCs w:val="28"/>
+              </w:rPr>
+              <m:t>-</m:t>
+            </m:r>
+            <m:sSub>
+              <m:sSubPr>
+                <m:ctrlPr>
+                  <w:rPr>
+                    <w:rFonts w:ascii="Cambria Math" w:eastAsiaTheme="minorEastAsia" w:hAnsi="Cambria Math" w:cstheme="minorHAnsi"/>
+                    <w:i/>
+                    <w:sz w:val="24"/>
+                    <w:szCs w:val="28"/>
+                  </w:rPr>
+                </m:ctrlPr>
+              </m:sSubPr>
+              <m:e>
+                <m:r>
+                  <w:rPr>
+                    <w:rFonts w:ascii="Cambria Math" w:eastAsiaTheme="minorEastAsia" w:hAnsi="Cambria Math" w:cstheme="minorHAnsi"/>
+                    <w:sz w:val="24"/>
+                    <w:szCs w:val="28"/>
+                  </w:rPr>
+                  <m:t>y</m:t>
+                </m:r>
+              </m:e>
+              <m:sub>
+                <m:r>
+                  <w:rPr>
+                    <w:rFonts w:ascii="Cambria Math" w:eastAsiaTheme="minorEastAsia" w:hAnsi="Cambria Math" w:cstheme="minorHAnsi"/>
+                    <w:sz w:val="24"/>
+                    <w:szCs w:val="28"/>
+                  </w:rPr>
+                  <m:t>1</m:t>
+                </m:r>
+              </m:sub>
+            </m:sSub>
+          </m:num>
+          <m:den>
+            <m:sSub>
+              <m:sSubPr>
+                <m:ctrlPr>
+                  <w:rPr>
+                    <w:rFonts w:ascii="Cambria Math" w:hAnsi="Cambria Math" w:cstheme="minorHAnsi"/>
+                    <w:sz w:val="24"/>
+                    <w:szCs w:val="28"/>
+                  </w:rPr>
+                </m:ctrlPr>
+              </m:sSubPr>
+              <m:e>
+                <m:r>
+                  <w:rPr>
+                    <w:rFonts w:ascii="Cambria Math" w:hAnsi="Cambria Math" w:cstheme="minorHAnsi"/>
+                    <w:sz w:val="24"/>
+                    <w:szCs w:val="28"/>
+                  </w:rPr>
+                  <m:t>u</m:t>
+                </m:r>
+              </m:e>
+              <m:sub>
+                <m:r>
+                  <w:rPr>
+                    <w:rFonts w:ascii="Cambria Math" w:hAnsi="Cambria Math" w:cstheme="minorHAnsi"/>
+                    <w:sz w:val="24"/>
+                    <w:szCs w:val="28"/>
+                  </w:rPr>
+                  <m:t>2</m:t>
+                </m:r>
+              </m:sub>
+            </m:sSub>
+            <m:r>
+              <w:rPr>
+                <w:rFonts w:ascii="Cambria Math" w:hAnsi="Cambria Math" w:cstheme="minorHAnsi"/>
+                <w:sz w:val="24"/>
+                <w:szCs w:val="28"/>
+              </w:rPr>
+              <m:t>-</m:t>
+            </m:r>
+            <m:sSub>
+              <m:sSubPr>
+                <m:ctrlPr>
+                  <w:rPr>
+                    <w:rFonts w:ascii="Cambria Math" w:hAnsi="Cambria Math" w:cstheme="minorHAnsi"/>
+                    <w:i/>
+                    <w:sz w:val="24"/>
+                    <w:szCs w:val="28"/>
+                  </w:rPr>
+                </m:ctrlPr>
+              </m:sSubPr>
+              <m:e>
+                <m:r>
+                  <w:rPr>
+                    <w:rFonts w:ascii="Cambria Math" w:hAnsi="Cambria Math" w:cstheme="minorHAnsi"/>
+                    <w:sz w:val="24"/>
+                    <w:szCs w:val="28"/>
+                  </w:rPr>
+                  <m:t>u</m:t>
+                </m:r>
+              </m:e>
+              <m:sub>
+                <m:r>
+                  <w:rPr>
+                    <w:rFonts w:ascii="Cambria Math" w:hAnsi="Cambria Math" w:cstheme="minorHAnsi"/>
+                    <w:sz w:val="24"/>
+                    <w:szCs w:val="28"/>
+                  </w:rPr>
+                  <m:t>1</m:t>
+                </m:r>
+              </m:sub>
+            </m:sSub>
+          </m:den>
         </m:f>
       </m:oMath>
     </w:p>
@@ -8348,6 +9872,107 @@
 <file path=word/numbering.xml><?xml version="1.0" encoding="utf-8"?>
 <w:numbering xmlns:wpc="http://schemas.microsoft.com/office/word/2010/wordprocessingCanvas" xmlns:cx="http://schemas.microsoft.com/office/drawing/2014/chartex" xmlns:cx1="http://schemas.microsoft.com/office/drawing/2015/9/8/chartex" xmlns:cx2="http://schemas.microsoft.com/office/drawing/2015/10/21/chartex" xmlns:cx3="http://schemas.microsoft.com/office/drawing/2016/5/9/chartex" xmlns:cx4="http://schemas.microsoft.com/office/drawing/2016/5/10/chartex" xmlns:cx5="http://schemas.microsoft.com/office/drawing/2016/5/11/chartex" xmlns:cx6="http://schemas.microsoft.com/office/drawing/2016/5/12/chartex" xmlns:cx7="http://schemas.microsoft.com/office/drawing/2016/5/13/chartex" xmlns:cx8="http://schemas.microsoft.com/office/drawing/2016/5/14/chartex" xmlns:mc="http://schemas.openxmlformats.org/markup-compatibility/2006" xmlns:aink="http://schemas.microsoft.com/office/drawing/2016/ink" xmlns:am3d="http://schemas.microsoft.com/office/drawing/2017/model3d" xmlns:o="urn:schemas-microsoft-com:office:office" xmlns:r="http://schemas.openxmlformats.org/officeDocument/2006/relationships" xmlns:m="http://schemas.openxmlformats.org/officeDocument/2006/math" xmlns:v="urn:schemas-microsoft-com:vml" xmlns:wp14="http://schemas.microsoft.com/office/word/2010/wordprocessingDrawing" xmlns:wp="http://schemas.openxmlformats.org/drawingml/2006/wordprocessingDrawing" xmlns:w10="urn:schemas-microsoft-com:office:word" xmlns:w="http://schemas.openxmlformats.org/wordprocessingml/2006/main" xmlns:w14="http://schemas.microsoft.com/office/word/2010/wordml" xmlns:w15="http://schemas.microsoft.com/office/word/2012/wordml" xmlns:w16cid="http://schemas.microsoft.com/office/word/2016/wordml/cid" xmlns:w16se="http://schemas.microsoft.com/office/word/2015/wordml/symex" xmlns:wpg="http://schemas.microsoft.com/office/word/2010/wordprocessingGroup" xmlns:wpi="http://schemas.microsoft.com/office/word/2010/wordprocessingInk" xmlns:wne="http://schemas.microsoft.com/office/word/2006/wordml" xmlns:wps="http://schemas.microsoft.com/office/word/2010/wordprocessingShape" mc:Ignorable="w14 w15 w16se w16cid wp14">
   <w:abstractNum w:abstractNumId="0" w15:restartNumberingAfterBreak="0">
+    <w:nsid w:val="02CF5EBB"/>
+    <w:multiLevelType w:val="hybridMultilevel"/>
+    <w:tmpl w:val="B6902912"/>
+    <w:lvl w:ilvl="0" w:tplc="00B0A964">
+      <w:start w:val="1"/>
+      <w:numFmt w:val="upperRoman"/>
+      <w:lvlText w:val="%1."/>
+      <w:lvlJc w:val="right"/>
+      <w:pPr>
+        <w:ind w:left="360" w:hanging="360"/>
+      </w:pPr>
+      <w:rPr>
+        <w:rFonts w:hint="default"/>
+        <w:b/>
+        <w:sz w:val="28"/>
+      </w:rPr>
+    </w:lvl>
+    <w:lvl w:ilvl="1" w:tplc="981A9FA4">
+      <w:start w:val="1"/>
+      <w:numFmt w:val="bullet"/>
+      <w:lvlText w:val=""/>
+      <w:lvlJc w:val="left"/>
+      <w:pPr>
+        <w:ind w:left="1440" w:hanging="360"/>
+      </w:pPr>
+      <w:rPr>
+        <w:rFonts w:ascii="Symbol" w:hAnsi="Symbol" w:hint="default"/>
+        <w:sz w:val="24"/>
+      </w:rPr>
+    </w:lvl>
+    <w:lvl w:ilvl="2" w:tplc="04150005">
+      <w:start w:val="1"/>
+      <w:numFmt w:val="bullet"/>
+      <w:lvlText w:val=""/>
+      <w:lvlJc w:val="left"/>
+      <w:pPr>
+        <w:ind w:left="2160" w:hanging="180"/>
+      </w:pPr>
+      <w:rPr>
+        <w:rFonts w:ascii="Wingdings" w:hAnsi="Wingdings" w:hint="default"/>
+      </w:rPr>
+    </w:lvl>
+    <w:lvl w:ilvl="3" w:tplc="04150005">
+      <w:start w:val="1"/>
+      <w:numFmt w:val="bullet"/>
+      <w:lvlText w:val=""/>
+      <w:lvlJc w:val="left"/>
+      <w:pPr>
+        <w:ind w:left="2880" w:hanging="360"/>
+      </w:pPr>
+      <w:rPr>
+        <w:rFonts w:ascii="Wingdings" w:hAnsi="Wingdings" w:hint="default"/>
+      </w:rPr>
+    </w:lvl>
+    <w:lvl w:ilvl="4" w:tplc="04150019" w:tentative="1">
+      <w:start w:val="1"/>
+      <w:numFmt w:val="lowerLetter"/>
+      <w:lvlText w:val="%5."/>
+      <w:lvlJc w:val="left"/>
+      <w:pPr>
+        <w:ind w:left="3600" w:hanging="360"/>
+      </w:pPr>
+    </w:lvl>
+    <w:lvl w:ilvl="5" w:tplc="0415001B" w:tentative="1">
+      <w:start w:val="1"/>
+      <w:numFmt w:val="lowerRoman"/>
+      <w:lvlText w:val="%6."/>
+      <w:lvlJc w:val="right"/>
+      <w:pPr>
+        <w:ind w:left="4320" w:hanging="180"/>
+      </w:pPr>
+    </w:lvl>
+    <w:lvl w:ilvl="6" w:tplc="0415000F" w:tentative="1">
+      <w:start w:val="1"/>
+      <w:numFmt w:val="decimal"/>
+      <w:lvlText w:val="%7."/>
+      <w:lvlJc w:val="left"/>
+      <w:pPr>
+        <w:ind w:left="5040" w:hanging="360"/>
+      </w:pPr>
+    </w:lvl>
+    <w:lvl w:ilvl="7" w:tplc="04150019" w:tentative="1">
+      <w:start w:val="1"/>
+      <w:numFmt w:val="lowerLetter"/>
+      <w:lvlText w:val="%8."/>
+      <w:lvlJc w:val="left"/>
+      <w:pPr>
+        <w:ind w:left="5760" w:hanging="360"/>
+      </w:pPr>
+    </w:lvl>
+    <w:lvl w:ilvl="8" w:tplc="0415001B" w:tentative="1">
+      <w:start w:val="1"/>
+      <w:numFmt w:val="lowerRoman"/>
+      <w:lvlText w:val="%9."/>
+      <w:lvlJc w:val="right"/>
+      <w:pPr>
+        <w:ind w:left="6480" w:hanging="180"/>
+      </w:pPr>
+    </w:lvl>
+  </w:abstractNum>
+  <w:abstractNum w:abstractNumId="1" w15:restartNumberingAfterBreak="0">
     <w:nsid w:val="046E2C78"/>
     <w:multiLevelType w:val="hybridMultilevel"/>
     <w:tmpl w:val="781EA15C"/>
@@ -8460,7 +10085,7 @@
       </w:rPr>
     </w:lvl>
   </w:abstractNum>
-  <w:abstractNum w:abstractNumId="1" w15:restartNumberingAfterBreak="0">
+  <w:abstractNum w:abstractNumId="2" w15:restartNumberingAfterBreak="0">
     <w:nsid w:val="0B8F21C0"/>
     <w:multiLevelType w:val="hybridMultilevel"/>
     <w:tmpl w:val="08B8D6AE"/>
@@ -8546,7 +10171,7 @@
       </w:pPr>
     </w:lvl>
   </w:abstractNum>
-  <w:abstractNum w:abstractNumId="2" w15:restartNumberingAfterBreak="0">
+  <w:abstractNum w:abstractNumId="3" w15:restartNumberingAfterBreak="0">
     <w:nsid w:val="0C6A6C73"/>
     <w:multiLevelType w:val="hybridMultilevel"/>
     <w:tmpl w:val="A61C22AE"/>
@@ -8635,7 +10260,7 @@
       </w:pPr>
     </w:lvl>
   </w:abstractNum>
-  <w:abstractNum w:abstractNumId="3" w15:restartNumberingAfterBreak="0">
+  <w:abstractNum w:abstractNumId="4" w15:restartNumberingAfterBreak="0">
     <w:nsid w:val="1DA155FC"/>
     <w:multiLevelType w:val="hybridMultilevel"/>
     <w:tmpl w:val="C71C209A"/>
@@ -8730,10 +10355,10 @@
       </w:pPr>
     </w:lvl>
   </w:abstractNum>
-  <w:abstractNum w:abstractNumId="4" w15:restartNumberingAfterBreak="0">
+  <w:abstractNum w:abstractNumId="5" w15:restartNumberingAfterBreak="0">
     <w:nsid w:val="1EBC5665"/>
     <w:multiLevelType w:val="hybridMultilevel"/>
-    <w:tmpl w:val="6F6CFFA4"/>
+    <w:tmpl w:val="701C5D80"/>
     <w:lvl w:ilvl="0" w:tplc="0415000F">
       <w:start w:val="1"/>
       <w:numFmt w:val="decimal"/>
@@ -8746,7 +10371,7 @@
         <w:rFonts w:hint="default"/>
       </w:rPr>
     </w:lvl>
-    <w:lvl w:ilvl="1" w:tplc="04150001">
+    <w:lvl w:ilvl="1" w:tplc="1068E8FE">
       <w:start w:val="1"/>
       <w:numFmt w:val="bullet"/>
       <w:lvlText w:val=""/>
@@ -8756,6 +10381,7 @@
       </w:pPr>
       <w:rPr>
         <w:rFonts w:ascii="Symbol" w:hAnsi="Symbol" w:hint="default"/>
+        <w:sz w:val="24"/>
       </w:rPr>
     </w:lvl>
     <w:lvl w:ilvl="2" w:tplc="04150005">
@@ -8770,14 +10396,17 @@
         <w:rFonts w:ascii="Wingdings" w:hAnsi="Wingdings" w:hint="default"/>
       </w:rPr>
     </w:lvl>
-    <w:lvl w:ilvl="3" w:tplc="0415000F">
-      <w:start w:val="1"/>
-      <w:numFmt w:val="decimal"/>
-      <w:lvlText w:val="%4."/>
+    <w:lvl w:ilvl="3" w:tplc="04150005">
+      <w:start w:val="1"/>
+      <w:numFmt w:val="bullet"/>
+      <w:lvlText w:val=""/>
       <w:lvlJc w:val="left"/>
       <w:pPr>
         <w:ind w:left="2520" w:hanging="360"/>
       </w:pPr>
+      <w:rPr>
+        <w:rFonts w:ascii="Wingdings" w:hAnsi="Wingdings" w:hint="default"/>
+      </w:rPr>
     </w:lvl>
     <w:lvl w:ilvl="4" w:tplc="04150019">
       <w:start w:val="1"/>
@@ -8825,7 +10454,7 @@
       </w:pPr>
     </w:lvl>
   </w:abstractNum>
-  <w:abstractNum w:abstractNumId="5" w15:restartNumberingAfterBreak="0">
+  <w:abstractNum w:abstractNumId="6" w15:restartNumberingAfterBreak="0">
     <w:nsid w:val="21DF31FC"/>
     <w:multiLevelType w:val="hybridMultilevel"/>
     <w:tmpl w:val="9A067436"/>
@@ -8911,7 +10540,7 @@
       </w:pPr>
     </w:lvl>
   </w:abstractNum>
-  <w:abstractNum w:abstractNumId="6" w15:restartNumberingAfterBreak="0">
+  <w:abstractNum w:abstractNumId="7" w15:restartNumberingAfterBreak="0">
     <w:nsid w:val="239C4923"/>
     <w:multiLevelType w:val="hybridMultilevel"/>
     <w:tmpl w:val="12A82B68"/>
@@ -9024,7 +10653,120 @@
       </w:rPr>
     </w:lvl>
   </w:abstractNum>
-  <w:abstractNum w:abstractNumId="7" w15:restartNumberingAfterBreak="0">
+  <w:abstractNum w:abstractNumId="8" w15:restartNumberingAfterBreak="0">
+    <w:nsid w:val="2713322D"/>
+    <w:multiLevelType w:val="hybridMultilevel"/>
+    <w:tmpl w:val="4E8CD3BC"/>
+    <w:lvl w:ilvl="0" w:tplc="04150005">
+      <w:start w:val="1"/>
+      <w:numFmt w:val="bullet"/>
+      <w:lvlText w:val=""/>
+      <w:lvlJc w:val="left"/>
+      <w:pPr>
+        <w:ind w:left="1068" w:hanging="360"/>
+      </w:pPr>
+      <w:rPr>
+        <w:rFonts w:ascii="Wingdings" w:hAnsi="Wingdings" w:hint="default"/>
+      </w:rPr>
+    </w:lvl>
+    <w:lvl w:ilvl="1" w:tplc="04150003" w:tentative="1">
+      <w:start w:val="1"/>
+      <w:numFmt w:val="bullet"/>
+      <w:lvlText w:val="o"/>
+      <w:lvlJc w:val="left"/>
+      <w:pPr>
+        <w:ind w:left="1788" w:hanging="360"/>
+      </w:pPr>
+      <w:rPr>
+        <w:rFonts w:ascii="Courier New" w:hAnsi="Courier New" w:cs="Courier New" w:hint="default"/>
+      </w:rPr>
+    </w:lvl>
+    <w:lvl w:ilvl="2" w:tplc="04150005" w:tentative="1">
+      <w:start w:val="1"/>
+      <w:numFmt w:val="bullet"/>
+      <w:lvlText w:val=""/>
+      <w:lvlJc w:val="left"/>
+      <w:pPr>
+        <w:ind w:left="2508" w:hanging="360"/>
+      </w:pPr>
+      <w:rPr>
+        <w:rFonts w:ascii="Wingdings" w:hAnsi="Wingdings" w:hint="default"/>
+      </w:rPr>
+    </w:lvl>
+    <w:lvl w:ilvl="3" w:tplc="04150001" w:tentative="1">
+      <w:start w:val="1"/>
+      <w:numFmt w:val="bullet"/>
+      <w:lvlText w:val=""/>
+      <w:lvlJc w:val="left"/>
+      <w:pPr>
+        <w:ind w:left="3228" w:hanging="360"/>
+      </w:pPr>
+      <w:rPr>
+        <w:rFonts w:ascii="Symbol" w:hAnsi="Symbol" w:hint="default"/>
+      </w:rPr>
+    </w:lvl>
+    <w:lvl w:ilvl="4" w:tplc="04150003" w:tentative="1">
+      <w:start w:val="1"/>
+      <w:numFmt w:val="bullet"/>
+      <w:lvlText w:val="o"/>
+      <w:lvlJc w:val="left"/>
+      <w:pPr>
+        <w:ind w:left="3948" w:hanging="360"/>
+      </w:pPr>
+      <w:rPr>
+        <w:rFonts w:ascii="Courier New" w:hAnsi="Courier New" w:cs="Courier New" w:hint="default"/>
+      </w:rPr>
+    </w:lvl>
+    <w:lvl w:ilvl="5" w:tplc="04150005" w:tentative="1">
+      <w:start w:val="1"/>
+      <w:numFmt w:val="bullet"/>
+      <w:lvlText w:val=""/>
+      <w:lvlJc w:val="left"/>
+      <w:pPr>
+        <w:ind w:left="4668" w:hanging="360"/>
+      </w:pPr>
+      <w:rPr>
+        <w:rFonts w:ascii="Wingdings" w:hAnsi="Wingdings" w:hint="default"/>
+      </w:rPr>
+    </w:lvl>
+    <w:lvl w:ilvl="6" w:tplc="04150001" w:tentative="1">
+      <w:start w:val="1"/>
+      <w:numFmt w:val="bullet"/>
+      <w:lvlText w:val=""/>
+      <w:lvlJc w:val="left"/>
+      <w:pPr>
+        <w:ind w:left="5388" w:hanging="360"/>
+      </w:pPr>
+      <w:rPr>
+        <w:rFonts w:ascii="Symbol" w:hAnsi="Symbol" w:hint="default"/>
+      </w:rPr>
+    </w:lvl>
+    <w:lvl w:ilvl="7" w:tplc="04150003" w:tentative="1">
+      <w:start w:val="1"/>
+      <w:numFmt w:val="bullet"/>
+      <w:lvlText w:val="o"/>
+      <w:lvlJc w:val="left"/>
+      <w:pPr>
+        <w:ind w:left="6108" w:hanging="360"/>
+      </w:pPr>
+      <w:rPr>
+        <w:rFonts w:ascii="Courier New" w:hAnsi="Courier New" w:cs="Courier New" w:hint="default"/>
+      </w:rPr>
+    </w:lvl>
+    <w:lvl w:ilvl="8" w:tplc="04150005" w:tentative="1">
+      <w:start w:val="1"/>
+      <w:numFmt w:val="bullet"/>
+      <w:lvlText w:val=""/>
+      <w:lvlJc w:val="left"/>
+      <w:pPr>
+        <w:ind w:left="6828" w:hanging="360"/>
+      </w:pPr>
+      <w:rPr>
+        <w:rFonts w:ascii="Wingdings" w:hAnsi="Wingdings" w:hint="default"/>
+      </w:rPr>
+    </w:lvl>
+  </w:abstractNum>
+  <w:abstractNum w:abstractNumId="9" w15:restartNumberingAfterBreak="0">
     <w:nsid w:val="370B6485"/>
     <w:multiLevelType w:val="hybridMultilevel"/>
     <w:tmpl w:val="2034B772"/>
@@ -9110,7 +10852,7 @@
       </w:pPr>
     </w:lvl>
   </w:abstractNum>
-  <w:abstractNum w:abstractNumId="8" w15:restartNumberingAfterBreak="0">
+  <w:abstractNum w:abstractNumId="10" w15:restartNumberingAfterBreak="0">
     <w:nsid w:val="395D6708"/>
     <w:multiLevelType w:val="hybridMultilevel"/>
     <w:tmpl w:val="4C7453B8"/>
@@ -9199,7 +10941,7 @@
       </w:pPr>
     </w:lvl>
   </w:abstractNum>
-  <w:abstractNum w:abstractNumId="9" w15:restartNumberingAfterBreak="0">
+  <w:abstractNum w:abstractNumId="11" w15:restartNumberingAfterBreak="0">
     <w:nsid w:val="3A337349"/>
     <w:multiLevelType w:val="hybridMultilevel"/>
     <w:tmpl w:val="54E414E4"/>
@@ -9288,7 +11030,7 @@
       </w:pPr>
     </w:lvl>
   </w:abstractNum>
-  <w:abstractNum w:abstractNumId="10" w15:restartNumberingAfterBreak="0">
+  <w:abstractNum w:abstractNumId="12" w15:restartNumberingAfterBreak="0">
     <w:nsid w:val="47361357"/>
     <w:multiLevelType w:val="hybridMultilevel"/>
     <w:tmpl w:val="604A71F6"/>
@@ -9401,7 +11143,7 @@
       </w:rPr>
     </w:lvl>
   </w:abstractNum>
-  <w:abstractNum w:abstractNumId="11" w15:restartNumberingAfterBreak="0">
+  <w:abstractNum w:abstractNumId="13" w15:restartNumberingAfterBreak="0">
     <w:nsid w:val="489A6FE4"/>
     <w:multiLevelType w:val="multilevel"/>
     <w:tmpl w:val="0415001D"/>
@@ -9487,7 +11229,7 @@
       </w:pPr>
     </w:lvl>
   </w:abstractNum>
-  <w:abstractNum w:abstractNumId="12" w15:restartNumberingAfterBreak="0">
+  <w:abstractNum w:abstractNumId="14" w15:restartNumberingAfterBreak="0">
     <w:nsid w:val="522E6CBC"/>
     <w:multiLevelType w:val="hybridMultilevel"/>
     <w:tmpl w:val="80A0EC5C"/>
@@ -9600,7 +11342,7 @@
       </w:rPr>
     </w:lvl>
   </w:abstractNum>
-  <w:abstractNum w:abstractNumId="13" w15:restartNumberingAfterBreak="0">
+  <w:abstractNum w:abstractNumId="15" w15:restartNumberingAfterBreak="0">
     <w:nsid w:val="53BA40F1"/>
     <w:multiLevelType w:val="hybridMultilevel"/>
     <w:tmpl w:val="59DE2DF2"/>
@@ -9713,7 +11455,7 @@
       </w:rPr>
     </w:lvl>
   </w:abstractNum>
-  <w:abstractNum w:abstractNumId="14" w15:restartNumberingAfterBreak="0">
+  <w:abstractNum w:abstractNumId="16" w15:restartNumberingAfterBreak="0">
     <w:nsid w:val="579D6DD5"/>
     <w:multiLevelType w:val="hybridMultilevel"/>
     <w:tmpl w:val="C91E0B18"/>
@@ -9799,7 +11541,7 @@
       </w:pPr>
     </w:lvl>
   </w:abstractNum>
-  <w:abstractNum w:abstractNumId="15" w15:restartNumberingAfterBreak="0">
+  <w:abstractNum w:abstractNumId="17" w15:restartNumberingAfterBreak="0">
     <w:nsid w:val="6FBC57FA"/>
     <w:multiLevelType w:val="hybridMultilevel"/>
     <w:tmpl w:val="9572CBCA"/>
@@ -9885,7 +11627,7 @@
       </w:pPr>
     </w:lvl>
   </w:abstractNum>
-  <w:abstractNum w:abstractNumId="16" w15:restartNumberingAfterBreak="0">
+  <w:abstractNum w:abstractNumId="18" w15:restartNumberingAfterBreak="0">
     <w:nsid w:val="74B63C36"/>
     <w:multiLevelType w:val="hybridMultilevel"/>
     <w:tmpl w:val="60309F02"/>
@@ -9998,7 +11740,7 @@
       </w:rPr>
     </w:lvl>
   </w:abstractNum>
-  <w:abstractNum w:abstractNumId="17" w15:restartNumberingAfterBreak="0">
+  <w:abstractNum w:abstractNumId="19" w15:restartNumberingAfterBreak="0">
     <w:nsid w:val="76D46D25"/>
     <w:multiLevelType w:val="hybridMultilevel"/>
     <w:tmpl w:val="54E414E4"/>
@@ -10087,7 +11829,7 @@
       </w:pPr>
     </w:lvl>
   </w:abstractNum>
-  <w:abstractNum w:abstractNumId="18" w15:restartNumberingAfterBreak="0">
+  <w:abstractNum w:abstractNumId="20" w15:restartNumberingAfterBreak="0">
     <w:nsid w:val="7A0A1A86"/>
     <w:multiLevelType w:val="hybridMultilevel"/>
     <w:tmpl w:val="5B74D89E"/>
@@ -10201,61 +11943,67 @@
     </w:lvl>
   </w:abstractNum>
   <w:num w:numId="1">
+    <w:abstractNumId w:val="13"/>
+  </w:num>
+  <w:num w:numId="2">
+    <w:abstractNumId w:val="10"/>
+  </w:num>
+  <w:num w:numId="3">
+    <w:abstractNumId w:val="18"/>
+  </w:num>
+  <w:num w:numId="4">
+    <w:abstractNumId w:val="6"/>
+  </w:num>
+  <w:num w:numId="5">
+    <w:abstractNumId w:val="17"/>
+  </w:num>
+  <w:num w:numId="6">
+    <w:abstractNumId w:val="19"/>
+  </w:num>
+  <w:num w:numId="7">
     <w:abstractNumId w:val="11"/>
   </w:num>
-  <w:num w:numId="2">
-    <w:abstractNumId w:val="8"/>
+  <w:num w:numId="8">
+    <w:abstractNumId w:val="3"/>
   </w:num>
-  <w:num w:numId="3">
+  <w:num w:numId="9">
+    <w:abstractNumId w:val="7"/>
+  </w:num>
+  <w:num w:numId="10">
+    <w:abstractNumId w:val="5"/>
+  </w:num>
+  <w:num w:numId="11">
+    <w:abstractNumId w:val="4"/>
+  </w:num>
+  <w:num w:numId="12">
+    <w:abstractNumId w:val="15"/>
+  </w:num>
+  <w:num w:numId="13">
+    <w:abstractNumId w:val="20"/>
+  </w:num>
+  <w:num w:numId="14">
+    <w:abstractNumId w:val="9"/>
+  </w:num>
+  <w:num w:numId="15">
     <w:abstractNumId w:val="16"/>
   </w:num>
-  <w:num w:numId="4">
-    <w:abstractNumId w:val="5"/>
-  </w:num>
-  <w:num w:numId="5">
-    <w:abstractNumId w:val="15"/>
-  </w:num>
-  <w:num w:numId="6">
-    <w:abstractNumId w:val="17"/>
-  </w:num>
-  <w:num w:numId="7">
-    <w:abstractNumId w:val="9"/>
-  </w:num>
-  <w:num w:numId="8">
+  <w:num w:numId="16">
     <w:abstractNumId w:val="2"/>
   </w:num>
-  <w:num w:numId="9">
-    <w:abstractNumId w:val="6"/>
+  <w:num w:numId="17">
+    <w:abstractNumId w:val="1"/>
   </w:num>
-  <w:num w:numId="10">
-    <w:abstractNumId w:val="4"/>
+  <w:num w:numId="18">
+    <w:abstractNumId w:val="12"/>
   </w:num>
-  <w:num w:numId="11">
-    <w:abstractNumId w:val="3"/>
-  </w:num>
-  <w:num w:numId="12">
-    <w:abstractNumId w:val="13"/>
-  </w:num>
-  <w:num w:numId="13">
-    <w:abstractNumId w:val="18"/>
-  </w:num>
-  <w:num w:numId="14">
-    <w:abstractNumId w:val="7"/>
-  </w:num>
-  <w:num w:numId="15">
+  <w:num w:numId="19">
     <w:abstractNumId w:val="14"/>
   </w:num>
-  <w:num w:numId="16">
-    <w:abstractNumId w:val="1"/>
-  </w:num>
-  <w:num w:numId="17">
+  <w:num w:numId="20">
     <w:abstractNumId w:val="0"/>
   </w:num>
-  <w:num w:numId="18">
-    <w:abstractNumId w:val="10"/>
-  </w:num>
-  <w:num w:numId="19">
-    <w:abstractNumId w:val="12"/>
+  <w:num w:numId="21">
+    <w:abstractNumId w:val="8"/>
   </w:num>
 </w:numbering>
 </file>
@@ -11033,7 +12781,7 @@
 </file>
 
 <file path=customXml/itemProps1.xml><?xml version="1.0" encoding="utf-8"?>
-<ds:datastoreItem xmlns:ds="http://schemas.openxmlformats.org/officeDocument/2006/customXml" ds:itemID="{0E52249A-6A7E-4FB9-8173-4F993B5F14C0}">
+<ds:datastoreItem xmlns:ds="http://schemas.openxmlformats.org/officeDocument/2006/customXml" ds:itemID="{E72BF9EE-F4BB-44C6-983C-67BB2E934386}">
   <ds:schemaRefs>
     <ds:schemaRef ds:uri="http://schemas.openxmlformats.org/officeDocument/2006/bibliography"/>
   </ds:schemaRefs>

</xml_diff>